<commit_message>
Git: file comparison command
</commit_message>
<xml_diff>
--- a/Git/git_commands.docx
+++ b/Git/git_commands.docx
@@ -1,6 +1,6 @@
 
 <file path=word/document.xml><?xml version="1.0" encoding="utf-8"?>
-<w:document xmlns:wpc="http://schemas.microsoft.com/office/word/2010/wordprocessingCanvas" xmlns:cx="http://schemas.microsoft.com/office/drawing/2014/chartex" xmlns:cx1="http://schemas.microsoft.com/office/drawing/2015/9/8/chartex" xmlns:cx2="http://schemas.microsoft.com/office/drawing/2015/10/21/chartex" xmlns:cx3="http://schemas.microsoft.com/office/drawing/2016/5/9/chartex" xmlns:cx4="http://schemas.microsoft.com/office/drawing/2016/5/10/chartex" xmlns:cx5="http://schemas.microsoft.com/office/drawing/2016/5/11/chartex" xmlns:cx6="http://schemas.microsoft.com/office/drawing/2016/5/12/chartex" xmlns:cx7="http://schemas.microsoft.com/office/drawing/2016/5/13/chartex" xmlns:cx8="http://schemas.microsoft.com/office/drawing/2016/5/14/chartex" xmlns:mc="http://schemas.openxmlformats.org/markup-compatibility/2006" xmlns:aink="http://schemas.microsoft.com/office/drawing/2016/ink" xmlns:am3d="http://schemas.microsoft.com/office/drawing/2017/model3d" xmlns:o="urn:schemas-microsoft-com:office:office" xmlns:r="http://schemas.openxmlformats.org/officeDocument/2006/relationships" xmlns:m="http://schemas.openxmlformats.org/officeDocument/2006/math" xmlns:v="urn:schemas-microsoft-com:vml" xmlns:wp14="http://schemas.microsoft.com/office/word/2010/wordprocessingDrawing" xmlns:wp="http://schemas.openxmlformats.org/drawingml/2006/wordprocessingDrawing" xmlns:w10="urn:schemas-microsoft-com:office:word" xmlns:w="http://schemas.openxmlformats.org/wordprocessingml/2006/main" xmlns:w14="http://schemas.microsoft.com/office/word/2010/wordml" xmlns:w15="http://schemas.microsoft.com/office/word/2012/wordml" xmlns:w16cex="http://schemas.microsoft.com/office/word/2018/wordml/cex" xmlns:w16cid="http://schemas.microsoft.com/office/word/2016/wordml/cid" xmlns:w16="http://schemas.microsoft.com/office/word/2018/wordml" xmlns:w16se="http://schemas.microsoft.com/office/word/2015/wordml/symex" xmlns:wpg="http://schemas.microsoft.com/office/word/2010/wordprocessingGroup" xmlns:wpi="http://schemas.microsoft.com/office/word/2010/wordprocessingInk" xmlns:wne="http://schemas.microsoft.com/office/word/2006/wordml" xmlns:wps="http://schemas.microsoft.com/office/word/2010/wordprocessingShape" mc:Ignorable="w14 w15 w16se w16cid w16 w16cex wp14">
+<w:document xmlns:wpc="http://schemas.microsoft.com/office/word/2010/wordprocessingCanvas" xmlns:cx="http://schemas.microsoft.com/office/drawing/2014/chartex" xmlns:cx1="http://schemas.microsoft.com/office/drawing/2015/9/8/chartex" xmlns:cx2="http://schemas.microsoft.com/office/drawing/2015/10/21/chartex" xmlns:cx3="http://schemas.microsoft.com/office/drawing/2016/5/9/chartex" xmlns:cx4="http://schemas.microsoft.com/office/drawing/2016/5/10/chartex" xmlns:cx5="http://schemas.microsoft.com/office/drawing/2016/5/11/chartex" xmlns:cx6="http://schemas.microsoft.com/office/drawing/2016/5/12/chartex" xmlns:cx7="http://schemas.microsoft.com/office/drawing/2016/5/13/chartex" xmlns:cx8="http://schemas.microsoft.com/office/drawing/2016/5/14/chartex" xmlns:mc="http://schemas.openxmlformats.org/markup-compatibility/2006" xmlns:aink="http://schemas.microsoft.com/office/drawing/2016/ink" xmlns:am3d="http://schemas.microsoft.com/office/drawing/2017/model3d" xmlns:o="urn:schemas-microsoft-com:office:office" xmlns:r="http://schemas.openxmlformats.org/officeDocument/2006/relationships" xmlns:m="http://schemas.openxmlformats.org/officeDocument/2006/math" xmlns:v="urn:schemas-microsoft-com:vml" xmlns:wp14="http://schemas.microsoft.com/office/word/2010/wordprocessingDrawing" xmlns:wp="http://schemas.openxmlformats.org/drawingml/2006/wordprocessingDrawing" xmlns:w10="urn:schemas-microsoft-com:office:word" xmlns:w="http://schemas.openxmlformats.org/wordprocessingml/2006/main" xmlns:w14="http://schemas.microsoft.com/office/word/2010/wordml" xmlns:w15="http://schemas.microsoft.com/office/word/2012/wordml" xmlns:w16cex="http://schemas.microsoft.com/office/word/2018/wordml/cex" xmlns:w16cid="http://schemas.microsoft.com/office/word/2016/wordml/cid" xmlns:w16="http://schemas.microsoft.com/office/word/2018/wordml" xmlns:w16sdtdh="http://schemas.microsoft.com/office/word/2020/wordml/sdtdatahash" xmlns:w16se="http://schemas.microsoft.com/office/word/2015/wordml/symex" xmlns:wpg="http://schemas.microsoft.com/office/word/2010/wordprocessingGroup" xmlns:wpi="http://schemas.microsoft.com/office/word/2010/wordprocessingInk" xmlns:wne="http://schemas.microsoft.com/office/word/2006/wordml" xmlns:wps="http://schemas.microsoft.com/office/word/2010/wordprocessingShape" mc:Ignorable="w14 w15 w16se w16cid w16 w16cex w16sdtdh wp14">
   <w:body>
     <w:p>
       <w:r>
@@ -251,6 +251,22 @@
         </w:drawing>
       </w:r>
     </w:p>
+    <w:p/>
+    <w:p>
+      <w:r>
+        <w:t xml:space="preserve">Compare files from local and remote branch </w:t>
+      </w:r>
+    </w:p>
+    <w:p>
+      <w:r>
+        <w:t>git fetch remote_branch</w:t>
+      </w:r>
+    </w:p>
+    <w:p>
+      <w:r>
+        <w:t>git diff local_branch remote_branch -- file</w:t>
+      </w:r>
+    </w:p>
     <w:sectPr>
       <w:pgSz w:w="12240" w:h="15840"/>
       <w:pgMar w:top="1440" w:right="1440" w:bottom="1440" w:left="1440" w:header="720" w:footer="720" w:gutter="0"/>
@@ -262,7 +278,7 @@
 </file>
 
 <file path=word/styles.xml><?xml version="1.0" encoding="utf-8"?>
-<w:styles xmlns:mc="http://schemas.openxmlformats.org/markup-compatibility/2006" xmlns:r="http://schemas.openxmlformats.org/officeDocument/2006/relationships" xmlns:w="http://schemas.openxmlformats.org/wordprocessingml/2006/main" xmlns:w14="http://schemas.microsoft.com/office/word/2010/wordml" xmlns:w15="http://schemas.microsoft.com/office/word/2012/wordml" xmlns:w16cex="http://schemas.microsoft.com/office/word/2018/wordml/cex" xmlns:w16cid="http://schemas.microsoft.com/office/word/2016/wordml/cid" xmlns:w16="http://schemas.microsoft.com/office/word/2018/wordml" xmlns:w16se="http://schemas.microsoft.com/office/word/2015/wordml/symex" mc:Ignorable="w14 w15 w16se w16cid w16 w16cex">
+<w:styles xmlns:mc="http://schemas.openxmlformats.org/markup-compatibility/2006" xmlns:r="http://schemas.openxmlformats.org/officeDocument/2006/relationships" xmlns:w="http://schemas.openxmlformats.org/wordprocessingml/2006/main" xmlns:w14="http://schemas.microsoft.com/office/word/2010/wordml" xmlns:w15="http://schemas.microsoft.com/office/word/2012/wordml" xmlns:w16cex="http://schemas.microsoft.com/office/word/2018/wordml/cex" xmlns:w16cid="http://schemas.microsoft.com/office/word/2016/wordml/cid" xmlns:w16="http://schemas.microsoft.com/office/word/2018/wordml" xmlns:w16sdtdh="http://schemas.microsoft.com/office/word/2020/wordml/sdtdatahash" xmlns:w16se="http://schemas.microsoft.com/office/word/2015/wordml/symex" mc:Ignorable="w14 w15 w16se w16cid w16 w16cex w16sdtdh">
   <w:docDefaults>
     <w:rPrDefault>
       <w:rPr>

</xml_diff>

<commit_message>
Git: comparison commands between branches or commits
</commit_message>
<xml_diff>
--- a/Git/git_commands.docx
+++ b/Git/git_commands.docx
@@ -4,18 +4,33 @@
   <w:body>
     <w:p>
       <w:r>
-        <w:t>Git useful command :</w:t>
-      </w:r>
+        <w:t xml:space="preserve">Git useful </w:t>
+      </w:r>
+      <w:proofErr w:type="gramStart"/>
+      <w:r>
+        <w:t>command :</w:t>
+      </w:r>
+      <w:proofErr w:type="gramEnd"/>
     </w:p>
     <w:p/>
     <w:p>
+      <w:proofErr w:type="gramStart"/>
       <w:r>
         <w:t>History :</w:t>
       </w:r>
-    </w:p>
-    <w:p>
-      <w:r>
-        <w:t xml:space="preserve">git log --patch  -2 </w:t>
+      <w:proofErr w:type="gramEnd"/>
+    </w:p>
+    <w:p>
+      <w:r>
+        <w:t>git log --</w:t>
+      </w:r>
+      <w:proofErr w:type="gramStart"/>
+      <w:r>
+        <w:t>patch  -</w:t>
+      </w:r>
+      <w:proofErr w:type="gramEnd"/>
+      <w:r>
+        <w:t xml:space="preserve">2 </w:t>
       </w:r>
       <w:r>
         <w:sym w:font="Wingdings" w:char="F0E0"/>
@@ -43,11 +58,16 @@
     </w:p>
     <w:p>
       <w:r>
-        <w:t xml:space="preserve">git log </w:t>
+        <w:t xml:space="preserve">git </w:t>
+      </w:r>
+      <w:proofErr w:type="gramStart"/>
+      <w:r>
+        <w:t xml:space="preserve">log </w:t>
       </w:r>
       <w:r>
         <w:t xml:space="preserve"> --</w:t>
       </w:r>
+      <w:proofErr w:type="gramEnd"/>
       <w:r>
         <w:t xml:space="preserve">pretty=format:”%h - %an %ad %s” </w:t>
       </w:r>
@@ -71,112 +91,6 @@
             <wp:extent cx="5943600" cy="6066155"/>
             <wp:effectExtent l="0" t="0" r="0" b="0"/>
             <wp:docPr id="1" name="Picture 1"/>
-            <wp:cNvGraphicFramePr>
-              <a:graphicFrameLocks xmlns:a="http://schemas.openxmlformats.org/drawingml/2006/main" noChangeAspect="1"/>
-            </wp:cNvGraphicFramePr>
-            <a:graphic xmlns:a="http://schemas.openxmlformats.org/drawingml/2006/main">
-              <a:graphicData uri="http://schemas.openxmlformats.org/drawingml/2006/picture">
-                <pic:pic xmlns:pic="http://schemas.openxmlformats.org/drawingml/2006/picture">
-                  <pic:nvPicPr>
-                    <pic:cNvPr id="1" name=""/>
-                    <pic:cNvPicPr/>
-                  </pic:nvPicPr>
-                  <pic:blipFill>
-                    <a:blip r:embed="rId4"/>
-                    <a:stretch>
-                      <a:fillRect/>
-                    </a:stretch>
-                  </pic:blipFill>
-                  <pic:spPr>
-                    <a:xfrm>
-                      <a:off x="0" y="0"/>
-                      <a:ext cx="5943600" cy="6066155"/>
-                    </a:xfrm>
-                    <a:prstGeom prst="rect">
-                      <a:avLst/>
-                    </a:prstGeom>
-                  </pic:spPr>
-                </pic:pic>
-              </a:graphicData>
-            </a:graphic>
-          </wp:inline>
-        </w:drawing>
-      </w:r>
-    </w:p>
-    <w:p>
-      <w:r>
-        <w:lastRenderedPageBreak/>
-        <w:t xml:space="preserve">git log </w:t>
-      </w:r>
-      <w:r>
-        <w:t>--</w:t>
-      </w:r>
-      <w:r>
-        <w:t>pretty=format :</w:t>
-      </w:r>
-      <w:r>
-        <w:t>“%h %s”</w:t>
-      </w:r>
-      <w:r>
-        <w:t xml:space="preserve"> --</w:t>
-      </w:r>
-      <w:r>
-        <w:t xml:space="preserve">graph </w:t>
-      </w:r>
-      <w:r>
-        <w:sym w:font="Wingdings" w:char="F0E0"/>
-      </w:r>
-      <w:r>
-        <w:t xml:space="preserve"> generate branch diagrams</w:t>
-      </w:r>
-    </w:p>
-    <w:p/>
-    <w:p>
-      <w:r>
-        <w:t xml:space="preserve">git log -- </w:t>
-      </w:r>
-      <w:r>
-        <w:rPr>
-          <w:i/>
-          <w:iCs/>
-        </w:rPr>
-        <w:t>path</w:t>
-      </w:r>
-      <w:r>
-        <w:t xml:space="preserve"> </w:t>
-      </w:r>
-      <w:r>
-        <w:sym w:font="Wingdings" w:char="F0E0"/>
-      </w:r>
-      <w:r>
-        <w:t xml:space="preserve"> display filtered log</w:t>
-      </w:r>
-      <w:r>
-        <w:t xml:space="preserve"> inside </w:t>
-      </w:r>
-      <w:r>
-        <w:rPr>
-          <w:i/>
-          <w:iCs/>
-        </w:rPr>
-        <w:t>path</w:t>
-      </w:r>
-    </w:p>
-    <w:p>
-      <w:r>
-        <w:t>git log with the below arguments</w:t>
-      </w:r>
-    </w:p>
-    <w:p>
-      <w:r>
-        <w:rPr>
-          <w:noProof/>
-        </w:rPr>
-        <w:drawing>
-          <wp:inline distT="0" distB="0" distL="0" distR="0" wp14:anchorId="21291A9F" wp14:editId="33BA230C">
-            <wp:extent cx="5943600" cy="2265045"/>
-            <wp:effectExtent l="0" t="0" r="0" b="1905"/>
-            <wp:docPr id="2" name="Picture 2"/>
             <wp:cNvGraphicFramePr>
               <a:graphicFrameLocks xmlns:a="http://schemas.openxmlformats.org/drawingml/2006/main" noChangeAspect="1"/>
             </wp:cNvGraphicFramePr>
@@ -196,7 +110,7 @@
                   <pic:spPr>
                     <a:xfrm>
                       <a:off x="0" y="0"/>
-                      <a:ext cx="5943600" cy="2265045"/>
+                      <a:ext cx="5943600" cy="6066155"/>
                     </a:xfrm>
                     <a:prstGeom prst="rect">
                       <a:avLst/>
@@ -211,14 +125,83 @@
     </w:p>
     <w:p>
       <w:r>
+        <w:lastRenderedPageBreak/>
+        <w:t xml:space="preserve">git log </w:t>
+      </w:r>
+      <w:r>
+        <w:t>--</w:t>
+      </w:r>
+      <w:r>
+        <w:t>pretty=</w:t>
+      </w:r>
+      <w:proofErr w:type="gramStart"/>
+      <w:r>
+        <w:t>format :</w:t>
+      </w:r>
+      <w:proofErr w:type="gramEnd"/>
+      <w:r>
+        <w:t>“%h %s”</w:t>
+      </w:r>
+      <w:r>
+        <w:t xml:space="preserve"> --</w:t>
+      </w:r>
+      <w:r>
+        <w:t xml:space="preserve">graph </w:t>
+      </w:r>
+      <w:r>
+        <w:sym w:font="Wingdings" w:char="F0E0"/>
+      </w:r>
+      <w:r>
+        <w:t xml:space="preserve"> generate branch diagrams</w:t>
+      </w:r>
+    </w:p>
+    <w:p/>
+    <w:p>
+      <w:r>
+        <w:t xml:space="preserve">git log -- </w:t>
+      </w:r>
+      <w:r>
+        <w:rPr>
+          <w:i/>
+          <w:iCs/>
+        </w:rPr>
+        <w:t>path</w:t>
+      </w:r>
+      <w:r>
+        <w:t xml:space="preserve"> </w:t>
+      </w:r>
+      <w:r>
+        <w:sym w:font="Wingdings" w:char="F0E0"/>
+      </w:r>
+      <w:r>
+        <w:t xml:space="preserve"> display filtered log</w:t>
+      </w:r>
+      <w:r>
+        <w:t xml:space="preserve"> inside </w:t>
+      </w:r>
+      <w:r>
+        <w:rPr>
+          <w:i/>
+          <w:iCs/>
+        </w:rPr>
+        <w:t>path</w:t>
+      </w:r>
+    </w:p>
+    <w:p>
+      <w:r>
+        <w:t>git log with the below arguments</w:t>
+      </w:r>
+    </w:p>
+    <w:p>
+      <w:r>
         <w:rPr>
           <w:noProof/>
         </w:rPr>
         <w:drawing>
-          <wp:inline distT="0" distB="0" distL="0" distR="0" wp14:anchorId="299ADC9F" wp14:editId="499CCED5">
-            <wp:extent cx="5943600" cy="619125"/>
-            <wp:effectExtent l="0" t="0" r="0" b="9525"/>
-            <wp:docPr id="3" name="Picture 3"/>
+          <wp:inline distT="0" distB="0" distL="0" distR="0" wp14:anchorId="21291A9F" wp14:editId="33BA230C">
+            <wp:extent cx="5943600" cy="2265045"/>
+            <wp:effectExtent l="0" t="0" r="0" b="1905"/>
+            <wp:docPr id="2" name="Picture 2"/>
             <wp:cNvGraphicFramePr>
               <a:graphicFrameLocks xmlns:a="http://schemas.openxmlformats.org/drawingml/2006/main" noChangeAspect="1"/>
             </wp:cNvGraphicFramePr>
@@ -238,6 +221,48 @@
                   <pic:spPr>
                     <a:xfrm>
                       <a:off x="0" y="0"/>
+                      <a:ext cx="5943600" cy="2265045"/>
+                    </a:xfrm>
+                    <a:prstGeom prst="rect">
+                      <a:avLst/>
+                    </a:prstGeom>
+                  </pic:spPr>
+                </pic:pic>
+              </a:graphicData>
+            </a:graphic>
+          </wp:inline>
+        </w:drawing>
+      </w:r>
+    </w:p>
+    <w:p>
+      <w:r>
+        <w:rPr>
+          <w:noProof/>
+        </w:rPr>
+        <w:drawing>
+          <wp:inline distT="0" distB="0" distL="0" distR="0" wp14:anchorId="299ADC9F" wp14:editId="499CCED5">
+            <wp:extent cx="5943600" cy="619125"/>
+            <wp:effectExtent l="0" t="0" r="0" b="9525"/>
+            <wp:docPr id="3" name="Picture 3"/>
+            <wp:cNvGraphicFramePr>
+              <a:graphicFrameLocks xmlns:a="http://schemas.openxmlformats.org/drawingml/2006/main" noChangeAspect="1"/>
+            </wp:cNvGraphicFramePr>
+            <a:graphic xmlns:a="http://schemas.openxmlformats.org/drawingml/2006/main">
+              <a:graphicData uri="http://schemas.openxmlformats.org/drawingml/2006/picture">
+                <pic:pic xmlns:pic="http://schemas.openxmlformats.org/drawingml/2006/picture">
+                  <pic:nvPicPr>
+                    <pic:cNvPr id="1" name=""/>
+                    <pic:cNvPicPr/>
+                  </pic:nvPicPr>
+                  <pic:blipFill>
+                    <a:blip r:embed="rId7"/>
+                    <a:stretch>
+                      <a:fillRect/>
+                    </a:stretch>
+                  </pic:blipFill>
+                  <pic:spPr>
+                    <a:xfrm>
+                      <a:off x="0" y="0"/>
                       <a:ext cx="5943600" cy="619125"/>
                     </a:xfrm>
                     <a:prstGeom prst="rect">
@@ -253,20 +278,486 @@
     </w:p>
     <w:p/>
     <w:p>
+      <w:pPr>
+        <w:pStyle w:val="Heading2"/>
+      </w:pPr>
       <w:r>
         <w:t xml:space="preserve">Compare files from local and remote branch </w:t>
       </w:r>
     </w:p>
     <w:p>
       <w:r>
-        <w:t>git fetch remote_branch</w:t>
-      </w:r>
-    </w:p>
-    <w:p>
-      <w:r>
-        <w:t>git diff local_branch remote_branch -- file</w:t>
-      </w:r>
-    </w:p>
+        <w:t xml:space="preserve">git fetch </w:t>
+      </w:r>
+      <w:proofErr w:type="spellStart"/>
+      <w:r>
+        <w:t>remote_branch</w:t>
+      </w:r>
+      <w:proofErr w:type="spellEnd"/>
+    </w:p>
+    <w:p>
+      <w:r>
+        <w:t xml:space="preserve">git diff </w:t>
+      </w:r>
+      <w:proofErr w:type="spellStart"/>
+      <w:r>
+        <w:t>local_branch</w:t>
+      </w:r>
+      <w:proofErr w:type="spellEnd"/>
+      <w:r>
+        <w:t xml:space="preserve"> </w:t>
+      </w:r>
+      <w:proofErr w:type="spellStart"/>
+      <w:r>
+        <w:t>remote_branch</w:t>
+      </w:r>
+      <w:proofErr w:type="spellEnd"/>
+      <w:r>
+        <w:t xml:space="preserve"> </w:t>
+      </w:r>
+      <w:r>
+        <w:t>–</w:t>
+      </w:r>
+      <w:r>
+        <w:t xml:space="preserve"> file</w:t>
+      </w:r>
+    </w:p>
+    <w:p/>
+    <w:p>
+      <w:pPr>
+        <w:pStyle w:val="Heading2"/>
+      </w:pPr>
+      <w:r>
+        <w:t xml:space="preserve">Observer </w:t>
+      </w:r>
+      <w:proofErr w:type="spellStart"/>
+      <w:r>
+        <w:t>unstaged</w:t>
+      </w:r>
+      <w:proofErr w:type="spellEnd"/>
+      <w:r>
+        <w:t xml:space="preserve"> files</w:t>
+      </w:r>
+    </w:p>
+    <w:p>
+      <w:pPr>
+        <w:rPr>
+          <w:lang w:val="fr-FR"/>
+        </w:rPr>
+      </w:pPr>
+      <w:proofErr w:type="gramStart"/>
+      <w:r>
+        <w:rPr>
+          <w:lang w:val="fr-FR"/>
+        </w:rPr>
+        <w:t>g</w:t>
+      </w:r>
+      <w:r>
+        <w:rPr>
+          <w:lang w:val="fr-FR"/>
+        </w:rPr>
+        <w:t>it</w:t>
+      </w:r>
+      <w:proofErr w:type="gramEnd"/>
+      <w:r>
+        <w:rPr>
+          <w:lang w:val="fr-FR"/>
+        </w:rPr>
+        <w:t xml:space="preserve"> ls-files -m</w:t>
+      </w:r>
+      <w:r>
+        <w:rPr>
+          <w:lang w:val="fr-FR"/>
+        </w:rPr>
+        <w:t xml:space="preserve"> </w:t>
+      </w:r>
+      <w:r>
+        <w:rPr>
+          <w:lang w:val="fr-FR"/>
+        </w:rPr>
+        <w:t>(</w:t>
+      </w:r>
+      <w:proofErr w:type="spellStart"/>
+      <w:r>
+        <w:fldChar w:fldCharType="begin"/>
+      </w:r>
+      <w:r>
+        <w:rPr>
+          <w:lang w:val="fr-FR"/>
+        </w:rPr>
+        <w:instrText xml:space="preserve"> HYPERLINK "https://stackoverflow.com/questions/10018533/is-it-possible-to-git-status-only-modified-files" </w:instrText>
+      </w:r>
+      <w:r>
+        <w:fldChar w:fldCharType="separate"/>
+      </w:r>
+      <w:r>
+        <w:rPr>
+          <w:rStyle w:val="Hyperlink"/>
+          <w:lang w:val="fr-FR"/>
+        </w:rPr>
+        <w:t>ref</w:t>
+      </w:r>
+      <w:proofErr w:type="spellEnd"/>
+      <w:r>
+        <w:fldChar w:fldCharType="end"/>
+      </w:r>
+      <w:r>
+        <w:rPr>
+          <w:lang w:val="fr-FR"/>
+        </w:rPr>
+        <w:t>)</w:t>
+      </w:r>
+    </w:p>
+    <w:p>
+      <w:pPr>
+        <w:pStyle w:val="Heading2"/>
+      </w:pPr>
+      <w:r>
+        <w:t>Read the version of a given commit/</w:t>
+      </w:r>
+      <w:proofErr w:type="gramStart"/>
+      <w:r>
+        <w:t>branch :</w:t>
+      </w:r>
+      <w:proofErr w:type="gramEnd"/>
+      <w:r>
+        <w:t xml:space="preserve">  </w:t>
+      </w:r>
+    </w:p>
+    <w:p>
+      <w:pPr>
+        <w:tabs>
+          <w:tab w:val="left" w:pos="916"/>
+          <w:tab w:val="left" w:pos="1832"/>
+          <w:tab w:val="left" w:pos="2748"/>
+          <w:tab w:val="left" w:pos="3664"/>
+          <w:tab w:val="left" w:pos="4580"/>
+          <w:tab w:val="left" w:pos="5496"/>
+          <w:tab w:val="left" w:pos="6412"/>
+          <w:tab w:val="left" w:pos="7328"/>
+          <w:tab w:val="left" w:pos="8244"/>
+          <w:tab w:val="left" w:pos="9160"/>
+          <w:tab w:val="left" w:pos="10076"/>
+          <w:tab w:val="left" w:pos="10992"/>
+          <w:tab w:val="left" w:pos="11908"/>
+          <w:tab w:val="left" w:pos="12824"/>
+          <w:tab w:val="left" w:pos="13740"/>
+          <w:tab w:val="left" w:pos="14656"/>
+        </w:tabs>
+        <w:spacing w:after="0" w:line="240" w:lineRule="auto"/>
+        <w:rPr>
+          <w:rFonts w:ascii="Courier New" w:eastAsia="Times New Roman" w:hAnsi="Courier New" w:cs="Courier New"/>
+          <w:sz w:val="20"/>
+          <w:szCs w:val="20"/>
+        </w:rPr>
+      </w:pPr>
+      <w:r>
+        <w:rPr>
+          <w:rFonts w:ascii="Courier New" w:eastAsia="Times New Roman" w:hAnsi="Courier New" w:cs="Courier New"/>
+          <w:sz w:val="20"/>
+          <w:szCs w:val="20"/>
+        </w:rPr>
+        <w:t>git cat-file -p &lt;sha1&gt;:./</w:t>
+      </w:r>
+      <w:proofErr w:type="spellStart"/>
+      <w:r>
+        <w:rPr>
+          <w:rFonts w:ascii="Courier New" w:eastAsia="Times New Roman" w:hAnsi="Courier New" w:cs="Courier New"/>
+          <w:sz w:val="20"/>
+          <w:szCs w:val="20"/>
+        </w:rPr>
+        <w:t>file.tex</w:t>
+      </w:r>
+      <w:proofErr w:type="spellEnd"/>
+      <w:r>
+        <w:rPr>
+          <w:rFonts w:ascii="Courier New" w:eastAsia="Times New Roman" w:hAnsi="Courier New" w:cs="Courier New"/>
+          <w:sz w:val="20"/>
+          <w:szCs w:val="20"/>
+        </w:rPr>
+        <w:t xml:space="preserve"> &gt; </w:t>
+      </w:r>
+      <w:proofErr w:type="spellStart"/>
+      <w:r>
+        <w:rPr>
+          <w:rFonts w:ascii="Courier New" w:eastAsia="Times New Roman" w:hAnsi="Courier New" w:cs="Courier New"/>
+          <w:sz w:val="20"/>
+          <w:szCs w:val="20"/>
+        </w:rPr>
+        <w:t>wherever.tex</w:t>
+      </w:r>
+      <w:proofErr w:type="spellEnd"/>
+      <w:r>
+        <w:rPr>
+          <w:rFonts w:ascii="Courier New" w:eastAsia="Times New Roman" w:hAnsi="Courier New" w:cs="Courier New"/>
+          <w:sz w:val="20"/>
+          <w:szCs w:val="20"/>
+        </w:rPr>
+        <w:t xml:space="preserve"> (</w:t>
+      </w:r>
+      <w:hyperlink r:id="rId8" w:history="1">
+        <w:r>
+          <w:rPr>
+            <w:rStyle w:val="Hyperlink"/>
+            <w:rFonts w:ascii="Courier New" w:eastAsia="Times New Roman" w:hAnsi="Courier New" w:cs="Courier New"/>
+            <w:sz w:val="20"/>
+            <w:szCs w:val="20"/>
+          </w:rPr>
+          <w:t>ref</w:t>
+        </w:r>
+      </w:hyperlink>
+      <w:r>
+        <w:rPr>
+          <w:rFonts w:ascii="Courier New" w:eastAsia="Times New Roman" w:hAnsi="Courier New" w:cs="Courier New"/>
+          <w:sz w:val="20"/>
+          <w:szCs w:val="20"/>
+        </w:rPr>
+        <w:t>)</w:t>
+      </w:r>
+    </w:p>
+    <w:p>
+      <w:pPr>
+        <w:tabs>
+          <w:tab w:val="left" w:pos="916"/>
+          <w:tab w:val="left" w:pos="1832"/>
+          <w:tab w:val="left" w:pos="2748"/>
+          <w:tab w:val="left" w:pos="3664"/>
+          <w:tab w:val="left" w:pos="4580"/>
+          <w:tab w:val="left" w:pos="5496"/>
+          <w:tab w:val="left" w:pos="6412"/>
+          <w:tab w:val="left" w:pos="7328"/>
+          <w:tab w:val="left" w:pos="8244"/>
+          <w:tab w:val="left" w:pos="9160"/>
+          <w:tab w:val="left" w:pos="10076"/>
+          <w:tab w:val="left" w:pos="10992"/>
+          <w:tab w:val="left" w:pos="11908"/>
+          <w:tab w:val="left" w:pos="12824"/>
+          <w:tab w:val="left" w:pos="13740"/>
+          <w:tab w:val="left" w:pos="14656"/>
+        </w:tabs>
+        <w:spacing w:after="0" w:line="240" w:lineRule="auto"/>
+        <w:rPr>
+          <w:rFonts w:ascii="Courier New" w:eastAsia="Times New Roman" w:hAnsi="Courier New" w:cs="Courier New"/>
+          <w:sz w:val="20"/>
+          <w:szCs w:val="20"/>
+        </w:rPr>
+      </w:pPr>
+    </w:p>
+    <w:p>
+      <w:pPr>
+        <w:pStyle w:val="Heading2"/>
+        <w:rPr>
+          <w:rFonts w:ascii="Courier New" w:eastAsia="Times New Roman" w:hAnsi="Courier New" w:cs="Courier New"/>
+          <w:sz w:val="20"/>
+          <w:szCs w:val="20"/>
+        </w:rPr>
+      </w:pPr>
+      <w:r>
+        <w:rPr>
+          <w:rFonts w:ascii="Courier New" w:eastAsia="Times New Roman" w:hAnsi="Courier New" w:cs="Courier New"/>
+          <w:sz w:val="20"/>
+          <w:szCs w:val="20"/>
+        </w:rPr>
+        <w:t>List of modified files between 2 branches/commits</w:t>
+      </w:r>
+    </w:p>
+    <w:p>
+      <w:pPr>
+        <w:pStyle w:val="HTMLPreformatted"/>
+        <w:rPr>
+          <w:rStyle w:val="HTMLCode"/>
+        </w:rPr>
+      </w:pPr>
+      <w:r>
+        <w:rPr>
+          <w:rStyle w:val="HTMLCode"/>
+        </w:rPr>
+        <w:t>git diff --name-only SHA1 SHA2</w:t>
+      </w:r>
+      <w:r>
+        <w:rPr>
+          <w:rStyle w:val="HTMLCode"/>
+        </w:rPr>
+        <w:t xml:space="preserve"> (</w:t>
+      </w:r>
+      <w:hyperlink r:id="rId9" w:history="1">
+        <w:r>
+          <w:rPr>
+            <w:rStyle w:val="Hyperlink"/>
+          </w:rPr>
+          <w:t>ref</w:t>
+        </w:r>
+      </w:hyperlink>
+      <w:r>
+        <w:rPr>
+          <w:rStyle w:val="HTMLCode"/>
+        </w:rPr>
+        <w:t>)</w:t>
+      </w:r>
+    </w:p>
+    <w:p>
+      <w:pPr>
+        <w:pStyle w:val="HTMLPreformatted"/>
+        <w:rPr>
+          <w:rStyle w:val="HTMLCode"/>
+        </w:rPr>
+      </w:pPr>
+    </w:p>
+    <w:p>
+      <w:pPr>
+        <w:pStyle w:val="HTMLPreformatted"/>
+        <w:outlineLvl w:val="1"/>
+        <w:rPr>
+          <w:rStyle w:val="HTMLCode"/>
+        </w:rPr>
+      </w:pPr>
+      <w:r>
+        <w:rPr>
+          <w:rStyle w:val="HTMLCode"/>
+        </w:rPr>
+        <w:t>Fixing merge conflicts</w:t>
+      </w:r>
+    </w:p>
+    <w:p>
+      <w:pPr>
+        <w:pStyle w:val="HTMLPreformatted"/>
+        <w:outlineLvl w:val="1"/>
+      </w:pPr>
+      <w:r>
+        <w:rPr>
+          <w:rStyle w:val="HTMLCode"/>
+        </w:rPr>
+        <w:t>(</w:t>
+      </w:r>
+      <w:hyperlink r:id="rId10" w:history="1">
+        <w:r>
+          <w:rPr>
+            <w:rStyle w:val="Hyperlink"/>
+          </w:rPr>
+          <w:t>ref</w:t>
+        </w:r>
+      </w:hyperlink>
+      <w:r>
+        <w:rPr>
+          <w:rStyle w:val="HTMLCode"/>
+        </w:rPr>
+        <w:t>)</w:t>
+      </w:r>
+    </w:p>
+    <w:p>
+      <w:pPr>
+        <w:tabs>
+          <w:tab w:val="left" w:pos="916"/>
+          <w:tab w:val="left" w:pos="1832"/>
+          <w:tab w:val="left" w:pos="2748"/>
+          <w:tab w:val="left" w:pos="3664"/>
+          <w:tab w:val="left" w:pos="4580"/>
+          <w:tab w:val="left" w:pos="5496"/>
+          <w:tab w:val="left" w:pos="6412"/>
+          <w:tab w:val="left" w:pos="7328"/>
+          <w:tab w:val="left" w:pos="8244"/>
+          <w:tab w:val="left" w:pos="9160"/>
+          <w:tab w:val="left" w:pos="10076"/>
+          <w:tab w:val="left" w:pos="10992"/>
+          <w:tab w:val="left" w:pos="11908"/>
+          <w:tab w:val="left" w:pos="12824"/>
+          <w:tab w:val="left" w:pos="13740"/>
+          <w:tab w:val="left" w:pos="14656"/>
+        </w:tabs>
+        <w:spacing w:after="0" w:line="240" w:lineRule="auto"/>
+        <w:rPr>
+          <w:rFonts w:ascii="Courier New" w:eastAsia="Times New Roman" w:hAnsi="Courier New" w:cs="Courier New"/>
+          <w:sz w:val="20"/>
+          <w:szCs w:val="20"/>
+        </w:rPr>
+      </w:pPr>
+    </w:p>
+    <w:p>
+      <w:pPr>
+        <w:tabs>
+          <w:tab w:val="left" w:pos="916"/>
+          <w:tab w:val="left" w:pos="1832"/>
+          <w:tab w:val="left" w:pos="2748"/>
+          <w:tab w:val="left" w:pos="3664"/>
+          <w:tab w:val="left" w:pos="4580"/>
+          <w:tab w:val="left" w:pos="5496"/>
+          <w:tab w:val="left" w:pos="6412"/>
+          <w:tab w:val="left" w:pos="7328"/>
+          <w:tab w:val="left" w:pos="8244"/>
+          <w:tab w:val="left" w:pos="9160"/>
+          <w:tab w:val="left" w:pos="10076"/>
+          <w:tab w:val="left" w:pos="10992"/>
+          <w:tab w:val="left" w:pos="11908"/>
+          <w:tab w:val="left" w:pos="12824"/>
+          <w:tab w:val="left" w:pos="13740"/>
+          <w:tab w:val="left" w:pos="14656"/>
+        </w:tabs>
+        <w:spacing w:after="0" w:line="240" w:lineRule="auto"/>
+        <w:rPr>
+          <w:rFonts w:ascii="Courier New" w:eastAsia="Times New Roman" w:hAnsi="Courier New" w:cs="Courier New"/>
+          <w:sz w:val="20"/>
+          <w:szCs w:val="20"/>
+        </w:rPr>
+      </w:pPr>
+    </w:p>
+    <w:p>
+      <w:pPr>
+        <w:tabs>
+          <w:tab w:val="left" w:pos="916"/>
+          <w:tab w:val="left" w:pos="1832"/>
+          <w:tab w:val="left" w:pos="2748"/>
+          <w:tab w:val="left" w:pos="3664"/>
+          <w:tab w:val="left" w:pos="4580"/>
+          <w:tab w:val="left" w:pos="5496"/>
+          <w:tab w:val="left" w:pos="6412"/>
+          <w:tab w:val="left" w:pos="7328"/>
+          <w:tab w:val="left" w:pos="8244"/>
+          <w:tab w:val="left" w:pos="9160"/>
+          <w:tab w:val="left" w:pos="10076"/>
+          <w:tab w:val="left" w:pos="10992"/>
+          <w:tab w:val="left" w:pos="11908"/>
+          <w:tab w:val="left" w:pos="12824"/>
+          <w:tab w:val="left" w:pos="13740"/>
+          <w:tab w:val="left" w:pos="14656"/>
+        </w:tabs>
+        <w:spacing w:after="0" w:line="240" w:lineRule="auto"/>
+        <w:rPr>
+          <w:rFonts w:ascii="Courier New" w:eastAsia="Times New Roman" w:hAnsi="Courier New" w:cs="Courier New"/>
+          <w:sz w:val="20"/>
+          <w:szCs w:val="20"/>
+        </w:rPr>
+      </w:pPr>
+    </w:p>
+    <w:p>
+      <w:pPr>
+        <w:tabs>
+          <w:tab w:val="left" w:pos="916"/>
+          <w:tab w:val="left" w:pos="1832"/>
+          <w:tab w:val="left" w:pos="2748"/>
+          <w:tab w:val="left" w:pos="3664"/>
+          <w:tab w:val="left" w:pos="4580"/>
+          <w:tab w:val="left" w:pos="5496"/>
+          <w:tab w:val="left" w:pos="6412"/>
+          <w:tab w:val="left" w:pos="7328"/>
+          <w:tab w:val="left" w:pos="8244"/>
+          <w:tab w:val="left" w:pos="9160"/>
+          <w:tab w:val="left" w:pos="10076"/>
+          <w:tab w:val="left" w:pos="10992"/>
+          <w:tab w:val="left" w:pos="11908"/>
+          <w:tab w:val="left" w:pos="12824"/>
+          <w:tab w:val="left" w:pos="13740"/>
+          <w:tab w:val="left" w:pos="14656"/>
+        </w:tabs>
+        <w:spacing w:after="0" w:line="240" w:lineRule="auto"/>
+        <w:rPr>
+          <w:rFonts w:ascii="Courier New" w:eastAsia="Times New Roman" w:hAnsi="Courier New" w:cs="Courier New"/>
+          <w:sz w:val="20"/>
+          <w:szCs w:val="20"/>
+        </w:rPr>
+      </w:pPr>
+    </w:p>
+    <w:p/>
+    <w:p/>
     <w:sectPr>
       <w:pgSz w:w="12240" w:h="15840"/>
       <w:pgMar w:top="1440" w:right="1440" w:bottom="1440" w:left="1440" w:header="720" w:footer="720" w:gutter="0"/>
@@ -676,6 +1167,29 @@
     <w:name w:val="Normal"/>
     <w:qFormat/>
   </w:style>
+  <w:style w:type="paragraph" w:styleId="Heading2">
+    <w:name w:val="heading 2"/>
+    <w:basedOn w:val="Normal"/>
+    <w:next w:val="Normal"/>
+    <w:link w:val="Heading2Char"/>
+    <w:uiPriority w:val="9"/>
+    <w:semiHidden/>
+    <w:unhideWhenUsed/>
+    <w:qFormat/>
+    <w:rsid w:val="00571E66"/>
+    <w:pPr>
+      <w:keepNext/>
+      <w:keepLines/>
+      <w:spacing w:before="40" w:after="0"/>
+      <w:outlineLvl w:val="1"/>
+    </w:pPr>
+    <w:rPr>
+      <w:rFonts w:asciiTheme="majorHAnsi" w:eastAsiaTheme="majorEastAsia" w:hAnsiTheme="majorHAnsi" w:cstheme="majorBidi"/>
+      <w:color w:val="2F5496" w:themeColor="accent1" w:themeShade="BF"/>
+      <w:sz w:val="26"/>
+      <w:szCs w:val="26"/>
+    </w:rPr>
+  </w:style>
   <w:style w:type="character" w:default="1" w:styleId="DefaultParagraphFont">
     <w:name w:val="Default Paragraph Font"/>
     <w:uiPriority w:val="1"/>
@@ -702,6 +1216,102 @@
     <w:uiPriority w:val="99"/>
     <w:semiHidden/>
     <w:unhideWhenUsed/>
+  </w:style>
+  <w:style w:type="character" w:customStyle="1" w:styleId="Heading2Char">
+    <w:name w:val="Heading 2 Char"/>
+    <w:basedOn w:val="DefaultParagraphFont"/>
+    <w:link w:val="Heading2"/>
+    <w:uiPriority w:val="9"/>
+    <w:semiHidden/>
+    <w:rsid w:val="00571E66"/>
+    <w:rPr>
+      <w:rFonts w:asciiTheme="majorHAnsi" w:eastAsiaTheme="majorEastAsia" w:hAnsiTheme="majorHAnsi" w:cstheme="majorBidi"/>
+      <w:color w:val="2F5496" w:themeColor="accent1" w:themeShade="BF"/>
+      <w:sz w:val="26"/>
+      <w:szCs w:val="26"/>
+    </w:rPr>
+  </w:style>
+  <w:style w:type="paragraph" w:styleId="HTMLPreformatted">
+    <w:name w:val="HTML Preformatted"/>
+    <w:basedOn w:val="Normal"/>
+    <w:link w:val="HTMLPreformattedChar"/>
+    <w:uiPriority w:val="99"/>
+    <w:unhideWhenUsed/>
+    <w:rsid w:val="00571E66"/>
+    <w:pPr>
+      <w:tabs>
+        <w:tab w:val="left" w:pos="916"/>
+        <w:tab w:val="left" w:pos="1832"/>
+        <w:tab w:val="left" w:pos="2748"/>
+        <w:tab w:val="left" w:pos="3664"/>
+        <w:tab w:val="left" w:pos="4580"/>
+        <w:tab w:val="left" w:pos="5496"/>
+        <w:tab w:val="left" w:pos="6412"/>
+        <w:tab w:val="left" w:pos="7328"/>
+        <w:tab w:val="left" w:pos="8244"/>
+        <w:tab w:val="left" w:pos="9160"/>
+        <w:tab w:val="left" w:pos="10076"/>
+        <w:tab w:val="left" w:pos="10992"/>
+        <w:tab w:val="left" w:pos="11908"/>
+        <w:tab w:val="left" w:pos="12824"/>
+        <w:tab w:val="left" w:pos="13740"/>
+        <w:tab w:val="left" w:pos="14656"/>
+      </w:tabs>
+      <w:spacing w:after="0" w:line="240" w:lineRule="auto"/>
+    </w:pPr>
+    <w:rPr>
+      <w:rFonts w:ascii="Courier New" w:eastAsia="Times New Roman" w:hAnsi="Courier New" w:cs="Courier New"/>
+      <w:sz w:val="20"/>
+      <w:szCs w:val="20"/>
+    </w:rPr>
+  </w:style>
+  <w:style w:type="character" w:customStyle="1" w:styleId="HTMLPreformattedChar">
+    <w:name w:val="HTML Preformatted Char"/>
+    <w:basedOn w:val="DefaultParagraphFont"/>
+    <w:link w:val="HTMLPreformatted"/>
+    <w:uiPriority w:val="99"/>
+    <w:rsid w:val="00571E66"/>
+    <w:rPr>
+      <w:rFonts w:ascii="Courier New" w:eastAsia="Times New Roman" w:hAnsi="Courier New" w:cs="Courier New"/>
+      <w:sz w:val="20"/>
+      <w:szCs w:val="20"/>
+    </w:rPr>
+  </w:style>
+  <w:style w:type="character" w:styleId="HTMLCode">
+    <w:name w:val="HTML Code"/>
+    <w:basedOn w:val="DefaultParagraphFont"/>
+    <w:uiPriority w:val="99"/>
+    <w:semiHidden/>
+    <w:unhideWhenUsed/>
+    <w:rsid w:val="00571E66"/>
+    <w:rPr>
+      <w:rFonts w:ascii="Courier New" w:eastAsia="Times New Roman" w:hAnsi="Courier New" w:cs="Courier New"/>
+      <w:sz w:val="20"/>
+      <w:szCs w:val="20"/>
+    </w:rPr>
+  </w:style>
+  <w:style w:type="character" w:styleId="Hyperlink">
+    <w:name w:val="Hyperlink"/>
+    <w:basedOn w:val="DefaultParagraphFont"/>
+    <w:uiPriority w:val="99"/>
+    <w:unhideWhenUsed/>
+    <w:rsid w:val="00571E66"/>
+    <w:rPr>
+      <w:color w:val="0563C1" w:themeColor="hyperlink"/>
+      <w:u w:val="single"/>
+    </w:rPr>
+  </w:style>
+  <w:style w:type="character" w:styleId="UnresolvedMention">
+    <w:name w:val="Unresolved Mention"/>
+    <w:basedOn w:val="DefaultParagraphFont"/>
+    <w:uiPriority w:val="99"/>
+    <w:semiHidden/>
+    <w:unhideWhenUsed/>
+    <w:rsid w:val="00571E66"/>
+    <w:rPr>
+      <w:color w:val="605E5C"/>
+      <w:shd w:val="clear" w:color="auto" w:fill="E1DFDD"/>
+    </w:rPr>
   </w:style>
 </w:styles>
 </file>
@@ -999,4 +1609,16 @@
     </a:ext>
   </a:extLst>
 </a:theme>
+</file>
+
+<file path=customXml/item1.xml><?xml version="1.0" encoding="utf-8"?>
+<b:Sources xmlns:b="http://schemas.openxmlformats.org/officeDocument/2006/bibliography" xmlns="http://schemas.openxmlformats.org/officeDocument/2006/bibliography" SelectedStyle="\APASixthEditionOfficeOnline.xsl" StyleName="APA" Version="6"/>
+</file>
+
+<file path=customXml/itemProps1.xml><?xml version="1.0" encoding="utf-8"?>
+<ds:datastoreItem xmlns:ds="http://schemas.openxmlformats.org/officeDocument/2006/customXml" ds:itemID="{827FD4B2-5E47-467E-B2DF-0E93742C6B5D}">
+  <ds:schemaRefs>
+    <ds:schemaRef ds:uri="http://schemas.openxmlformats.org/officeDocument/2006/bibliography"/>
+  </ds:schemaRefs>
+</ds:datastoreItem>
 </file>
</xml_diff>

<commit_message>
update of the branch
</commit_message>
<xml_diff>
--- a/Git/git_commands.docx
+++ b/Git/git_commands.docx
@@ -322,12 +322,46 @@
         <w:t xml:space="preserve"> file</w:t>
       </w:r>
     </w:p>
-    <w:p/>
     <w:p>
       <w:pPr>
         <w:pStyle w:val="Heading2"/>
       </w:pPr>
       <w:r>
+        <w:t xml:space="preserve">Compare file </w:t>
+      </w:r>
+      <w:proofErr w:type="spellStart"/>
+      <w:r>
+        <w:t>unstaged</w:t>
+      </w:r>
+      <w:proofErr w:type="spellEnd"/>
+      <w:r>
+        <w:t xml:space="preserve"> file against the last committed files</w:t>
+      </w:r>
+    </w:p>
+    <w:p>
+      <w:r>
+        <w:t xml:space="preserve">git </w:t>
+      </w:r>
+      <w:proofErr w:type="spellStart"/>
+      <w:r>
+        <w:t>difftool</w:t>
+      </w:r>
+      <w:proofErr w:type="spellEnd"/>
+      <w:r>
+        <w:t xml:space="preserve"> HEAD --</w:t>
+      </w:r>
+      <w:proofErr w:type="spellStart"/>
+      <w:r>
+        <w:t>file_path</w:t>
+      </w:r>
+      <w:proofErr w:type="spellEnd"/>
+    </w:p>
+    <w:p/>
+    <w:p>
+      <w:pPr>
+        <w:pStyle w:val="Heading2"/>
+      </w:pPr>
+      <w:r>
         <w:t xml:space="preserve">Observer </w:t>
       </w:r>
       <w:proofErr w:type="spellStart"/>
@@ -340,71 +374,18 @@
       </w:r>
     </w:p>
     <w:p>
-      <w:pPr>
-        <w:rPr>
-          <w:lang w:val="fr-FR"/>
-        </w:rPr>
-      </w:pPr>
-      <w:proofErr w:type="gramStart"/>
-      <w:r>
-        <w:rPr>
-          <w:lang w:val="fr-FR"/>
-        </w:rPr>
-        <w:t>g</w:t>
-      </w:r>
-      <w:r>
-        <w:rPr>
-          <w:lang w:val="fr-FR"/>
-        </w:rPr>
-        <w:t>it</w:t>
-      </w:r>
-      <w:proofErr w:type="gramEnd"/>
-      <w:r>
-        <w:rPr>
-          <w:lang w:val="fr-FR"/>
-        </w:rPr>
-        <w:t xml:space="preserve"> ls-files -m</w:t>
-      </w:r>
-      <w:r>
-        <w:rPr>
-          <w:lang w:val="fr-FR"/>
-        </w:rPr>
-        <w:t xml:space="preserve"> </w:t>
-      </w:r>
-      <w:r>
-        <w:rPr>
-          <w:lang w:val="fr-FR"/>
-        </w:rPr>
-        <w:t>(</w:t>
-      </w:r>
-      <w:proofErr w:type="spellStart"/>
-      <w:r>
-        <w:fldChar w:fldCharType="begin"/>
-      </w:r>
-      <w:r>
-        <w:rPr>
-          <w:lang w:val="fr-FR"/>
-        </w:rPr>
-        <w:instrText xml:space="preserve"> HYPERLINK "https://stackoverflow.com/questions/10018533/is-it-possible-to-git-status-only-modified-files" </w:instrText>
-      </w:r>
-      <w:r>
-        <w:fldChar w:fldCharType="separate"/>
-      </w:r>
-      <w:r>
-        <w:rPr>
-          <w:rStyle w:val="Hyperlink"/>
-          <w:lang w:val="fr-FR"/>
-        </w:rPr>
-        <w:t>ref</w:t>
-      </w:r>
-      <w:proofErr w:type="spellEnd"/>
-      <w:r>
-        <w:fldChar w:fldCharType="end"/>
-      </w:r>
-      <w:r>
-        <w:rPr>
-          <w:lang w:val="fr-FR"/>
-        </w:rPr>
+      <w:r>
+        <w:t>git ls-files -m (</w:t>
+      </w:r>
+      <w:hyperlink r:id="rId8" w:history="1">
+        <w:r>
+          <w:rPr>
+            <w:rStyle w:val="Hyperlink"/>
+          </w:rPr>
+          <w:t>ref</w:t>
+        </w:r>
+      </w:hyperlink>
+      <w:r>
         <w:t>)</w:t>
       </w:r>
     </w:p>
@@ -495,7 +476,7 @@
         </w:rPr>
         <w:t xml:space="preserve"> (</w:t>
       </w:r>
-      <w:hyperlink r:id="rId8" w:history="1">
+      <w:hyperlink r:id="rId9" w:history="1">
         <w:r>
           <w:rPr>
             <w:rStyle w:val="Hyperlink"/>
@@ -572,15 +553,9 @@
         <w:rPr>
           <w:rStyle w:val="HTMLCode"/>
         </w:rPr>
-        <w:t>git diff --name-only SHA1 SHA2</w:t>
-      </w:r>
-      <w:r>
-        <w:rPr>
-          <w:rStyle w:val="HTMLCode"/>
-        </w:rPr>
-        <w:t xml:space="preserve"> (</w:t>
-      </w:r>
-      <w:hyperlink r:id="rId9" w:history="1">
+        <w:t>git diff --name-only SHA1 SHA2 (</w:t>
+      </w:r>
+      <w:hyperlink r:id="rId10" w:history="1">
         <w:r>
           <w:rPr>
             <w:rStyle w:val="Hyperlink"/>
@@ -629,7 +604,7 @@
         </w:rPr>
         <w:t>(</w:t>
       </w:r>
-      <w:hyperlink r:id="rId10" w:history="1">
+      <w:hyperlink r:id="rId11" w:history="1">
         <w:r>
           <w:rPr>
             <w:rStyle w:val="Hyperlink"/>
@@ -756,8 +731,153 @@
         </w:rPr>
       </w:pPr>
     </w:p>
+    <w:p>
+      <w:r>
+        <w:t xml:space="preserve">Know where config elements are stored: </w:t>
+      </w:r>
+    </w:p>
+    <w:p>
+      <w:r>
+        <w:rPr>
+          <w:noProof/>
+        </w:rPr>
+        <w:drawing>
+          <wp:inline distT="0" distB="0" distL="0" distR="0" wp14:anchorId="1472B9EE" wp14:editId="0C491DA6">
+            <wp:extent cx="5943600" cy="2311400"/>
+            <wp:effectExtent l="0" t="0" r="0" b="0"/>
+            <wp:docPr id="5" name="Picture 5"/>
+            <wp:cNvGraphicFramePr>
+              <a:graphicFrameLocks xmlns:a="http://schemas.openxmlformats.org/drawingml/2006/main" noChangeAspect="1"/>
+            </wp:cNvGraphicFramePr>
+            <a:graphic xmlns:a="http://schemas.openxmlformats.org/drawingml/2006/main">
+              <a:graphicData uri="http://schemas.openxmlformats.org/drawingml/2006/picture">
+                <pic:pic xmlns:pic="http://schemas.openxmlformats.org/drawingml/2006/picture">
+                  <pic:nvPicPr>
+                    <pic:cNvPr id="1" name=""/>
+                    <pic:cNvPicPr/>
+                  </pic:nvPicPr>
+                  <pic:blipFill>
+                    <a:blip r:embed="rId12"/>
+                    <a:stretch>
+                      <a:fillRect/>
+                    </a:stretch>
+                  </pic:blipFill>
+                  <pic:spPr>
+                    <a:xfrm>
+                      <a:off x="0" y="0"/>
+                      <a:ext cx="5943600" cy="2311400"/>
+                    </a:xfrm>
+                    <a:prstGeom prst="rect">
+                      <a:avLst/>
+                    </a:prstGeom>
+                  </pic:spPr>
+                </pic:pic>
+              </a:graphicData>
+            </a:graphic>
+          </wp:inline>
+        </w:drawing>
+      </w:r>
+    </w:p>
+    <w:p>
+      <w:r>
+        <w:t>Choose the git diff tool</w:t>
+      </w:r>
+    </w:p>
+    <w:p>
+      <w:r>
+        <w:rPr>
+          <w:noProof/>
+        </w:rPr>
+        <w:drawing>
+          <wp:inline distT="0" distB="0" distL="0" distR="0" wp14:anchorId="4872F9BC" wp14:editId="736C9769">
+            <wp:extent cx="5943600" cy="2559685"/>
+            <wp:effectExtent l="0" t="0" r="0" b="0"/>
+            <wp:docPr id="4" name="Picture 4"/>
+            <wp:cNvGraphicFramePr>
+              <a:graphicFrameLocks xmlns:a="http://schemas.openxmlformats.org/drawingml/2006/main" noChangeAspect="1"/>
+            </wp:cNvGraphicFramePr>
+            <a:graphic xmlns:a="http://schemas.openxmlformats.org/drawingml/2006/main">
+              <a:graphicData uri="http://schemas.openxmlformats.org/drawingml/2006/picture">
+                <pic:pic xmlns:pic="http://schemas.openxmlformats.org/drawingml/2006/picture">
+                  <pic:nvPicPr>
+                    <pic:cNvPr id="1" name=""/>
+                    <pic:cNvPicPr/>
+                  </pic:nvPicPr>
+                  <pic:blipFill>
+                    <a:blip r:embed="rId13"/>
+                    <a:stretch>
+                      <a:fillRect/>
+                    </a:stretch>
+                  </pic:blipFill>
+                  <pic:spPr>
+                    <a:xfrm>
+                      <a:off x="0" y="0"/>
+                      <a:ext cx="5943600" cy="2559685"/>
+                    </a:xfrm>
+                    <a:prstGeom prst="rect">
+                      <a:avLst/>
+                    </a:prstGeom>
+                  </pic:spPr>
+                </pic:pic>
+              </a:graphicData>
+            </a:graphic>
+          </wp:inline>
+        </w:drawing>
+      </w:r>
+    </w:p>
     <w:p/>
-    <w:p/>
+    <w:p>
+      <w:r>
+        <w:t xml:space="preserve">Use </w:t>
+      </w:r>
+      <w:proofErr w:type="spellStart"/>
+      <w:r>
+        <w:t>difftool</w:t>
+      </w:r>
+      <w:proofErr w:type="spellEnd"/>
+    </w:p>
+    <w:p>
+      <w:r>
+        <w:rPr>
+          <w:noProof/>
+        </w:rPr>
+        <w:drawing>
+          <wp:inline distT="0" distB="0" distL="0" distR="0" wp14:anchorId="27D007CD" wp14:editId="411BF620">
+            <wp:extent cx="5943600" cy="289560"/>
+            <wp:effectExtent l="0" t="0" r="0" b="0"/>
+            <wp:docPr id="6" name="Picture 6"/>
+            <wp:cNvGraphicFramePr>
+              <a:graphicFrameLocks xmlns:a="http://schemas.openxmlformats.org/drawingml/2006/main" noChangeAspect="1"/>
+            </wp:cNvGraphicFramePr>
+            <a:graphic xmlns:a="http://schemas.openxmlformats.org/drawingml/2006/main">
+              <a:graphicData uri="http://schemas.openxmlformats.org/drawingml/2006/picture">
+                <pic:pic xmlns:pic="http://schemas.openxmlformats.org/drawingml/2006/picture">
+                  <pic:nvPicPr>
+                    <pic:cNvPr id="1" name=""/>
+                    <pic:cNvPicPr/>
+                  </pic:nvPicPr>
+                  <pic:blipFill>
+                    <a:blip r:embed="rId14"/>
+                    <a:stretch>
+                      <a:fillRect/>
+                    </a:stretch>
+                  </pic:blipFill>
+                  <pic:spPr>
+                    <a:xfrm>
+                      <a:off x="0" y="0"/>
+                      <a:ext cx="5943600" cy="289560"/>
+                    </a:xfrm>
+                    <a:prstGeom prst="rect">
+                      <a:avLst/>
+                    </a:prstGeom>
+                  </pic:spPr>
+                </pic:pic>
+              </a:graphicData>
+            </a:graphic>
+          </wp:inline>
+        </w:drawing>
+      </w:r>
+    </w:p>
     <w:sectPr>
       <w:pgSz w:w="12240" w:h="15840"/>
       <w:pgMar w:top="1440" w:right="1440" w:bottom="1440" w:left="1440" w:header="720" w:footer="720" w:gutter="0"/>

</xml_diff>

<commit_message>
Browser creation, added updates.
</commit_message>
<xml_diff>
--- a/Git/git_commands.docx
+++ b/Git/git_commands.docx
@@ -4,33 +4,18 @@
   <w:body>
     <w:p>
       <w:r>
-        <w:t xml:space="preserve">Git useful </w:t>
-      </w:r>
-      <w:proofErr w:type="gramStart"/>
-      <w:r>
-        <w:t>command :</w:t>
-      </w:r>
-      <w:proofErr w:type="gramEnd"/>
+        <w:t>Git useful command :</w:t>
+      </w:r>
     </w:p>
     <w:p/>
     <w:p>
-      <w:proofErr w:type="gramStart"/>
       <w:r>
         <w:t>History :</w:t>
       </w:r>
-      <w:proofErr w:type="gramEnd"/>
-    </w:p>
-    <w:p>
-      <w:r>
-        <w:t>git log --</w:t>
-      </w:r>
-      <w:proofErr w:type="gramStart"/>
-      <w:r>
-        <w:t>patch  -</w:t>
-      </w:r>
-      <w:proofErr w:type="gramEnd"/>
-      <w:r>
-        <w:t xml:space="preserve">2 </w:t>
+    </w:p>
+    <w:p>
+      <w:r>
+        <w:t xml:space="preserve">git log --patch  -2 </w:t>
       </w:r>
       <w:r>
         <w:sym w:font="Wingdings" w:char="F0E0"/>
@@ -58,16 +43,11 @@
     </w:p>
     <w:p>
       <w:r>
-        <w:t xml:space="preserve">git </w:t>
-      </w:r>
-      <w:proofErr w:type="gramStart"/>
-      <w:r>
-        <w:t xml:space="preserve">log </w:t>
+        <w:t xml:space="preserve">git log </w:t>
       </w:r>
       <w:r>
         <w:t xml:space="preserve"> --</w:t>
       </w:r>
-      <w:proofErr w:type="gramEnd"/>
       <w:r>
         <w:t xml:space="preserve">pretty=format:”%h - %an %ad %s” </w:t>
       </w:r>
@@ -132,13 +112,8 @@
         <w:t>--</w:t>
       </w:r>
       <w:r>
-        <w:t>pretty=</w:t>
-      </w:r>
-      <w:proofErr w:type="gramStart"/>
-      <w:r>
-        <w:t>format :</w:t>
-      </w:r>
-      <w:proofErr w:type="gramEnd"/>
+        <w:t>pretty=format :</w:t>
+      </w:r>
       <w:r>
         <w:t>“%h %s”</w:t>
       </w:r>
@@ -287,33 +262,12 @@
     </w:p>
     <w:p>
       <w:r>
-        <w:t xml:space="preserve">git fetch </w:t>
-      </w:r>
-      <w:proofErr w:type="spellStart"/>
-      <w:r>
-        <w:t>remote_branch</w:t>
-      </w:r>
-      <w:proofErr w:type="spellEnd"/>
-    </w:p>
-    <w:p>
-      <w:r>
-        <w:t xml:space="preserve">git diff </w:t>
-      </w:r>
-      <w:proofErr w:type="spellStart"/>
-      <w:r>
-        <w:t>local_branch</w:t>
-      </w:r>
-      <w:proofErr w:type="spellEnd"/>
-      <w:r>
-        <w:t xml:space="preserve"> </w:t>
-      </w:r>
-      <w:proofErr w:type="spellStart"/>
-      <w:r>
-        <w:t>remote_branch</w:t>
-      </w:r>
-      <w:proofErr w:type="spellEnd"/>
-      <w:r>
-        <w:t xml:space="preserve"> </w:t>
+        <w:t>git fetch remote_branch</w:t>
+      </w:r>
+    </w:p>
+    <w:p>
+      <w:r>
+        <w:t xml:space="preserve">git diff local_branch remote_branch </w:t>
       </w:r>
       <w:r>
         <w:t>–</w:t>
@@ -327,65 +281,63 @@
         <w:pStyle w:val="Heading2"/>
       </w:pPr>
       <w:r>
-        <w:t xml:space="preserve">Compare file </w:t>
-      </w:r>
-      <w:proofErr w:type="spellStart"/>
-      <w:r>
-        <w:t>unstaged</w:t>
-      </w:r>
-      <w:proofErr w:type="spellEnd"/>
-      <w:r>
-        <w:t xml:space="preserve"> file against the last committed files</w:t>
-      </w:r>
-    </w:p>
-    <w:p>
-      <w:r>
-        <w:t xml:space="preserve">git </w:t>
-      </w:r>
-      <w:proofErr w:type="spellStart"/>
-      <w:r>
-        <w:t>difftool</w:t>
-      </w:r>
-      <w:proofErr w:type="spellEnd"/>
-      <w:r>
-        <w:t xml:space="preserve"> HEAD --</w:t>
-      </w:r>
-      <w:proofErr w:type="spellStart"/>
-      <w:r>
-        <w:t>file_path</w:t>
-      </w:r>
-      <w:proofErr w:type="spellEnd"/>
-    </w:p>
-    <w:p/>
+        <w:t>Compare file unstaged file against the last committed files</w:t>
+      </w:r>
+    </w:p>
+    <w:p>
+      <w:r>
+        <w:t>git difftool HEAD --file_path</w:t>
+      </w:r>
+    </w:p>
+    <w:p>
+      <w:r>
+        <w:t xml:space="preserve">Compare 2 distinct files </w:t>
+      </w:r>
+    </w:p>
+    <w:p>
+      <w:r>
+        <w:t xml:space="preserve">git difftool HEAD: path_file_1 </w:t>
+      </w:r>
+      <w:r>
+        <w:t>path_file_</w:t>
+      </w:r>
+      <w:r>
+        <w:t>2</w:t>
+      </w:r>
+    </w:p>
     <w:p>
       <w:pPr>
         <w:pStyle w:val="Heading2"/>
       </w:pPr>
       <w:r>
-        <w:t xml:space="preserve">Observer </w:t>
-      </w:r>
-      <w:proofErr w:type="spellStart"/>
-      <w:r>
-        <w:t>unstaged</w:t>
-      </w:r>
-      <w:proofErr w:type="spellEnd"/>
-      <w:r>
-        <w:t xml:space="preserve"> files</w:t>
-      </w:r>
-    </w:p>
-    <w:p>
-      <w:r>
+        <w:t>Observer unstaged files</w:t>
+      </w:r>
+    </w:p>
+    <w:p>
+      <w:pPr>
+        <w:rPr>
+          <w:lang w:val="fr-FR"/>
+        </w:rPr>
+      </w:pPr>
+      <w:r>
+        <w:rPr>
+          <w:lang w:val="fr-FR"/>
+        </w:rPr>
         <w:t>git ls-files -m (</w:t>
       </w:r>
       <w:hyperlink r:id="rId8" w:history="1">
         <w:r>
           <w:rPr>
             <w:rStyle w:val="Hyperlink"/>
+            <w:lang w:val="fr-FR"/>
           </w:rPr>
           <w:t>ref</w:t>
         </w:r>
       </w:hyperlink>
       <w:r>
+        <w:rPr>
+          <w:lang w:val="fr-FR"/>
+        </w:rPr>
         <w:t>)</w:t>
       </w:r>
     </w:p>
@@ -394,15 +346,7 @@
         <w:pStyle w:val="Heading2"/>
       </w:pPr>
       <w:r>
-        <w:t>Read the version of a given commit/</w:t>
-      </w:r>
-      <w:proofErr w:type="gramStart"/>
-      <w:r>
-        <w:t>branch :</w:t>
-      </w:r>
-      <w:proofErr w:type="gramEnd"/>
-      <w:r>
-        <w:t xml:space="preserve">  </w:t>
+        <w:t xml:space="preserve">Read the version of a given commit/branch :  </w:t>
       </w:r>
     </w:p>
     <w:p>
@@ -438,36 +382,8 @@
           <w:sz w:val="20"/>
           <w:szCs w:val="20"/>
         </w:rPr>
-        <w:t>git cat-file -p &lt;sha1&gt;:./</w:t>
-      </w:r>
-      <w:proofErr w:type="spellStart"/>
-      <w:r>
-        <w:rPr>
-          <w:rFonts w:ascii="Courier New" w:eastAsia="Times New Roman" w:hAnsi="Courier New" w:cs="Courier New"/>
-          <w:sz w:val="20"/>
-          <w:szCs w:val="20"/>
-        </w:rPr>
-        <w:t>file.tex</w:t>
-      </w:r>
-      <w:proofErr w:type="spellEnd"/>
-      <w:r>
-        <w:rPr>
-          <w:rFonts w:ascii="Courier New" w:eastAsia="Times New Roman" w:hAnsi="Courier New" w:cs="Courier New"/>
-          <w:sz w:val="20"/>
-          <w:szCs w:val="20"/>
-        </w:rPr>
-        <w:t xml:space="preserve"> &gt; </w:t>
-      </w:r>
-      <w:proofErr w:type="spellStart"/>
-      <w:r>
-        <w:rPr>
-          <w:rFonts w:ascii="Courier New" w:eastAsia="Times New Roman" w:hAnsi="Courier New" w:cs="Courier New"/>
-          <w:sz w:val="20"/>
-          <w:szCs w:val="20"/>
-        </w:rPr>
-        <w:t>wherever.tex</w:t>
-      </w:r>
-      <w:proofErr w:type="spellEnd"/>
+        <w:t>git cat-file -p &lt;sha1&gt;:./file.tex &gt; wherever.tex</w:t>
+      </w:r>
       <w:r>
         <w:rPr>
           <w:rFonts w:ascii="Courier New" w:eastAsia="Times New Roman" w:hAnsi="Courier New" w:cs="Courier New"/>
@@ -828,13 +744,8 @@
     <w:p/>
     <w:p>
       <w:r>
-        <w:t xml:space="preserve">Use </w:t>
-      </w:r>
-      <w:proofErr w:type="spellStart"/>
-      <w:r>
-        <w:t>difftool</w:t>
-      </w:r>
-      <w:proofErr w:type="spellEnd"/>
+        <w:t>Use difftool</w:t>
+      </w:r>
     </w:p>
     <w:p>
       <w:r>

</xml_diff>

<commit_message>
Some new information in git, nosql and vim.
</commit_message>
<xml_diff>
--- a/Git/git_commands.docx
+++ b/Git/git_commands.docx
@@ -296,13 +296,7 @@
     </w:p>
     <w:p>
       <w:r>
-        <w:t xml:space="preserve">git difftool HEAD: path_file_1 </w:t>
-      </w:r>
-      <w:r>
-        <w:t>path_file_</w:t>
-      </w:r>
-      <w:r>
-        <w:t>2</w:t>
+        <w:t>git difftool HEAD: path_file_1 path_file_2</w:t>
       </w:r>
     </w:p>
     <w:p>
@@ -314,30 +308,18 @@
       </w:r>
     </w:p>
     <w:p>
-      <w:pPr>
-        <w:rPr>
-          <w:lang w:val="fr-FR"/>
-        </w:rPr>
-      </w:pPr>
-      <w:r>
-        <w:rPr>
-          <w:lang w:val="fr-FR"/>
-        </w:rPr>
+      <w:r>
         <w:t>git ls-files -m (</w:t>
       </w:r>
       <w:hyperlink r:id="rId8" w:history="1">
         <w:r>
           <w:rPr>
             <w:rStyle w:val="Hyperlink"/>
-            <w:lang w:val="fr-FR"/>
           </w:rPr>
           <w:t>ref</w:t>
         </w:r>
       </w:hyperlink>
       <w:r>
-        <w:rPr>
-          <w:lang w:val="fr-FR"/>
-        </w:rPr>
         <w:t>)</w:t>
       </w:r>
     </w:p>
@@ -787,6 +769,73 @@
             </a:graphic>
           </wp:inline>
         </w:drawing>
+      </w:r>
+    </w:p>
+    <w:p/>
+    <w:p>
+      <w:r>
+        <w:t xml:space="preserve">Remove branch </w:t>
+      </w:r>
+    </w:p>
+    <w:p>
+      <w:r>
+        <w:t>git branch -d branch_to_delete  # remove branch only if it is fully merged</w:t>
+      </w:r>
+    </w:p>
+    <w:p>
+      <w:r>
+        <w:lastRenderedPageBreak/>
+        <w:drawing>
+          <wp:inline distT="0" distB="0" distL="0" distR="0" wp14:anchorId="16863147" wp14:editId="351D32CE">
+            <wp:extent cx="5418290" cy="784928"/>
+            <wp:effectExtent l="0" t="0" r="0" b="0"/>
+            <wp:docPr id="7" name="Picture 7"/>
+            <wp:cNvGraphicFramePr>
+              <a:graphicFrameLocks xmlns:a="http://schemas.openxmlformats.org/drawingml/2006/main" noChangeAspect="1"/>
+            </wp:cNvGraphicFramePr>
+            <a:graphic xmlns:a="http://schemas.openxmlformats.org/drawingml/2006/main">
+              <a:graphicData uri="http://schemas.openxmlformats.org/drawingml/2006/picture">
+                <pic:pic xmlns:pic="http://schemas.openxmlformats.org/drawingml/2006/picture">
+                  <pic:nvPicPr>
+                    <pic:cNvPr id="1" name=""/>
+                    <pic:cNvPicPr/>
+                  </pic:nvPicPr>
+                  <pic:blipFill>
+                    <a:blip r:embed="rId15"/>
+                    <a:stretch>
+                      <a:fillRect/>
+                    </a:stretch>
+                  </pic:blipFill>
+                  <pic:spPr>
+                    <a:xfrm>
+                      <a:off x="0" y="0"/>
+                      <a:ext cx="5418290" cy="784928"/>
+                    </a:xfrm>
+                    <a:prstGeom prst="rect">
+                      <a:avLst/>
+                    </a:prstGeom>
+                  </pic:spPr>
+                </pic:pic>
+              </a:graphicData>
+            </a:graphic>
+          </wp:inline>
+        </w:drawing>
+      </w:r>
+    </w:p>
+    <w:p>
+      <w:r>
+        <w:t>Means that the we deleted locally develop/add_indexees but we did not delete the origin version</w:t>
+      </w:r>
+    </w:p>
+    <w:p>
+      <w:r>
+        <w:t xml:space="preserve">git push </w:t>
+      </w:r>
+      <w:r>
+        <w:t xml:space="preserve">origin </w:t>
+      </w:r>
+      <w:r>
+        <w:t xml:space="preserve">–delete origin/branch_to_delete </w:t>
       </w:r>
     </w:p>
     <w:sectPr>

</xml_diff>

<commit_message>
New tips: git and vim.
</commit_message>
<xml_diff>
--- a/Git/git_commands.docx
+++ b/Git/git_commands.docx
@@ -7,7 +7,16 @@
         <w:t>Git useful command :</w:t>
       </w:r>
     </w:p>
-    <w:p/>
+    <w:p>
+      <w:r>
+        <w:t xml:space="preserve">Load in local a remote branch: </w:t>
+      </w:r>
+    </w:p>
+    <w:p>
+      <w:r>
+        <w:t xml:space="preserve">git  checkout –track name_of_the_remote_branch  # create a tracking branch </w:t>
+      </w:r>
+    </w:p>
     <w:p>
       <w:r>
         <w:t>History :</w:t>
@@ -66,6 +75,7 @@
         <w:rPr>
           <w:noProof/>
         </w:rPr>
+        <w:lastRenderedPageBreak/>
         <w:drawing>
           <wp:inline distT="0" distB="0" distL="0" distR="0" wp14:anchorId="1DC1BC8C" wp14:editId="2A867F1E">
             <wp:extent cx="5943600" cy="6066155"/>
@@ -105,7 +115,6 @@
     </w:p>
     <w:p>
       <w:r>
-        <w:lastRenderedPageBreak/>
         <w:t xml:space="preserve">git log </w:t>
       </w:r>
       <w:r>
@@ -172,6 +181,7 @@
         <w:rPr>
           <w:noProof/>
         </w:rPr>
+        <w:lastRenderedPageBreak/>
         <w:drawing>
           <wp:inline distT="0" distB="0" distL="0" distR="0" wp14:anchorId="21291A9F" wp14:editId="33BA230C">
             <wp:extent cx="5943600" cy="2265045"/>
@@ -639,6 +649,7 @@
         <w:rPr>
           <w:noProof/>
         </w:rPr>
+        <w:lastRenderedPageBreak/>
         <w:drawing>
           <wp:inline distT="0" distB="0" distL="0" distR="0" wp14:anchorId="1472B9EE" wp14:editId="0C491DA6">
             <wp:extent cx="5943600" cy="2311400"/>
@@ -784,7 +795,9 @@
     </w:p>
     <w:p>
       <w:r>
-        <w:lastRenderedPageBreak/>
+        <w:rPr>
+          <w:noProof/>
+        </w:rPr>
         <w:drawing>
           <wp:inline distT="0" distB="0" distL="0" distR="0" wp14:anchorId="16863147" wp14:editId="351D32CE">
             <wp:extent cx="5418290" cy="784928"/>
@@ -824,6 +837,7 @@
     </w:p>
     <w:p>
       <w:r>
+        <w:lastRenderedPageBreak/>
         <w:t>Means that the we deleted locally develop/add_indexees but we did not delete the origin version</w:t>
       </w:r>
     </w:p>
@@ -836,6 +850,32 @@
       </w:r>
       <w:r>
         <w:t xml:space="preserve">–delete origin/branch_to_delete </w:t>
+      </w:r>
+    </w:p>
+    <w:p/>
+    <w:p>
+      <w:r>
+        <w:t>Rename Branch</w:t>
+      </w:r>
+    </w:p>
+    <w:p>
+      <w:r>
+        <w:t>git branch -m new_name  # on the branch that we want to rename</w:t>
+      </w:r>
+    </w:p>
+    <w:p>
+      <w:r>
+        <w:t>git branch -m old_name new_name  # from another branch that the one to rename</w:t>
+      </w:r>
+    </w:p>
+    <w:p>
+      <w:r>
+        <w:t>git push origin :old_name new_name  # delete the old_name remote branch an push new_name</w:t>
+      </w:r>
+    </w:p>
+    <w:p>
+      <w:r>
+        <w:t>git push origin -u new_name  # reset the upstream branch for the new_name local branch</w:t>
       </w:r>
     </w:p>
     <w:sectPr>

</xml_diff>

<commit_message>
Git: upstream a branch.
</commit_message>
<xml_diff>
--- a/Git/git_commands.docx
+++ b/Git/git_commands.docx
@@ -876,6 +876,17 @@
     <w:p>
       <w:r>
         <w:t>git push origin -u new_name  # reset the upstream branch for the new_name local branch</w:t>
+      </w:r>
+    </w:p>
+    <w:p/>
+    <w:p>
+      <w:r>
+        <w:t xml:space="preserve">Upload a given branch </w:t>
+      </w:r>
+    </w:p>
+    <w:p>
+      <w:r>
+        <w:t>git push –set-upstream origin dev</w:t>
       </w:r>
     </w:p>
     <w:sectPr>

</xml_diff>

<commit_message>
Deployment folder, some Linux and machine learning stuff.
</commit_message>
<xml_diff>
--- a/Git/git_commands.docx
+++ b/Git/git_commands.docx
@@ -4,8 +4,13 @@
   <w:body>
     <w:p>
       <w:r>
-        <w:t>Git useful command :</w:t>
-      </w:r>
+        <w:t xml:space="preserve">Git useful </w:t>
+      </w:r>
+      <w:proofErr w:type="gramStart"/>
+      <w:r>
+        <w:t>command :</w:t>
+      </w:r>
+      <w:proofErr w:type="gramEnd"/>
     </w:p>
     <w:p>
       <w:r>
@@ -13,18 +18,41 @@
       </w:r>
     </w:p>
     <w:p>
-      <w:r>
-        <w:t xml:space="preserve">git  checkout –track name_of_the_remote_branch  # create a tracking branch </w:t>
-      </w:r>
-    </w:p>
-    <w:p>
+      <w:proofErr w:type="gramStart"/>
+      <w:r>
+        <w:t>git  checkout</w:t>
+      </w:r>
+      <w:proofErr w:type="gramEnd"/>
+      <w:r>
+        <w:t xml:space="preserve"> –track </w:t>
+      </w:r>
+      <w:proofErr w:type="spellStart"/>
+      <w:r>
+        <w:t>name_of_the_remote_branch</w:t>
+      </w:r>
+      <w:proofErr w:type="spellEnd"/>
+      <w:r>
+        <w:t xml:space="preserve">  # create a tracking branch </w:t>
+      </w:r>
+    </w:p>
+    <w:p>
+      <w:proofErr w:type="gramStart"/>
       <w:r>
         <w:t>History :</w:t>
       </w:r>
-    </w:p>
-    <w:p>
-      <w:r>
-        <w:t xml:space="preserve">git log --patch  -2 </w:t>
+      <w:proofErr w:type="gramEnd"/>
+    </w:p>
+    <w:p>
+      <w:r>
+        <w:t>git log --</w:t>
+      </w:r>
+      <w:proofErr w:type="gramStart"/>
+      <w:r>
+        <w:t>patch  -</w:t>
+      </w:r>
+      <w:proofErr w:type="gramEnd"/>
+      <w:r>
+        <w:t xml:space="preserve">2 </w:t>
       </w:r>
       <w:r>
         <w:sym w:font="Wingdings" w:char="F0E0"/>
@@ -52,11 +80,16 @@
     </w:p>
     <w:p>
       <w:r>
-        <w:t xml:space="preserve">git log </w:t>
+        <w:t xml:space="preserve">git </w:t>
+      </w:r>
+      <w:proofErr w:type="gramStart"/>
+      <w:r>
+        <w:t xml:space="preserve">log </w:t>
       </w:r>
       <w:r>
         <w:t xml:space="preserve"> --</w:t>
       </w:r>
+      <w:proofErr w:type="gramEnd"/>
       <w:r>
         <w:t xml:space="preserve">pretty=format:”%h - %an %ad %s” </w:t>
       </w:r>
@@ -121,8 +154,13 @@
         <w:t>--</w:t>
       </w:r>
       <w:r>
-        <w:t>pretty=format :</w:t>
-      </w:r>
+        <w:t>pretty=</w:t>
+      </w:r>
+      <w:proofErr w:type="gramStart"/>
+      <w:r>
+        <w:t>format :</w:t>
+      </w:r>
+      <w:proofErr w:type="gramEnd"/>
       <w:r>
         <w:t>“%h %s”</w:t>
       </w:r>
@@ -272,12 +310,33 @@
     </w:p>
     <w:p>
       <w:r>
-        <w:t>git fetch remote_branch</w:t>
-      </w:r>
-    </w:p>
-    <w:p>
-      <w:r>
-        <w:t xml:space="preserve">git diff local_branch remote_branch </w:t>
+        <w:t xml:space="preserve">git fetch </w:t>
+      </w:r>
+      <w:proofErr w:type="spellStart"/>
+      <w:r>
+        <w:t>remote_branch</w:t>
+      </w:r>
+      <w:proofErr w:type="spellEnd"/>
+    </w:p>
+    <w:p>
+      <w:r>
+        <w:t xml:space="preserve">git diff </w:t>
+      </w:r>
+      <w:proofErr w:type="spellStart"/>
+      <w:r>
+        <w:t>local_branch</w:t>
+      </w:r>
+      <w:proofErr w:type="spellEnd"/>
+      <w:r>
+        <w:t xml:space="preserve"> </w:t>
+      </w:r>
+      <w:proofErr w:type="spellStart"/>
+      <w:r>
+        <w:t>remote_branch</w:t>
+      </w:r>
+      <w:proofErr w:type="spellEnd"/>
+      <w:r>
+        <w:t xml:space="preserve"> </w:t>
       </w:r>
       <w:r>
         <w:t>–</w:t>
@@ -291,13 +350,34 @@
         <w:pStyle w:val="Heading2"/>
       </w:pPr>
       <w:r>
-        <w:t>Compare file unstaged file against the last committed files</w:t>
-      </w:r>
-    </w:p>
-    <w:p>
-      <w:r>
-        <w:t>git difftool HEAD --file_path</w:t>
-      </w:r>
+        <w:t xml:space="preserve">Compare file </w:t>
+      </w:r>
+      <w:proofErr w:type="spellStart"/>
+      <w:r>
+        <w:t>unstaged</w:t>
+      </w:r>
+      <w:proofErr w:type="spellEnd"/>
+      <w:r>
+        <w:t xml:space="preserve"> file against the last committed files</w:t>
+      </w:r>
+    </w:p>
+    <w:p>
+      <w:r>
+        <w:t xml:space="preserve">git </w:t>
+      </w:r>
+      <w:proofErr w:type="spellStart"/>
+      <w:r>
+        <w:t>difftool</w:t>
+      </w:r>
+      <w:proofErr w:type="spellEnd"/>
+      <w:r>
+        <w:t xml:space="preserve"> HEAD --</w:t>
+      </w:r>
+      <w:proofErr w:type="spellStart"/>
+      <w:r>
+        <w:t>file_path</w:t>
+      </w:r>
+      <w:proofErr w:type="spellEnd"/>
     </w:p>
     <w:p>
       <w:r>
@@ -306,7 +386,15 @@
     </w:p>
     <w:p>
       <w:r>
-        <w:t>git difftool HEAD: path_file_1 path_file_2</w:t>
+        <w:t xml:space="preserve">git </w:t>
+      </w:r>
+      <w:proofErr w:type="spellStart"/>
+      <w:r>
+        <w:t>difftool</w:t>
+      </w:r>
+      <w:proofErr w:type="spellEnd"/>
+      <w:r>
+        <w:t xml:space="preserve"> HEAD: path_file_1 path_file_2</w:t>
       </w:r>
     </w:p>
     <w:p>
@@ -314,7 +402,15 @@
         <w:pStyle w:val="Heading2"/>
       </w:pPr>
       <w:r>
-        <w:t>Observer unstaged files</w:t>
+        <w:t xml:space="preserve">Observer </w:t>
+      </w:r>
+      <w:proofErr w:type="spellStart"/>
+      <w:r>
+        <w:t>unstaged</w:t>
+      </w:r>
+      <w:proofErr w:type="spellEnd"/>
+      <w:r>
+        <w:t xml:space="preserve"> files</w:t>
       </w:r>
     </w:p>
     <w:p>
@@ -338,7 +434,15 @@
         <w:pStyle w:val="Heading2"/>
       </w:pPr>
       <w:r>
-        <w:t xml:space="preserve">Read the version of a given commit/branch :  </w:t>
+        <w:t>Read the version of a given commit/</w:t>
+      </w:r>
+      <w:proofErr w:type="gramStart"/>
+      <w:r>
+        <w:t>branch :</w:t>
+      </w:r>
+      <w:proofErr w:type="gramEnd"/>
+      <w:r>
+        <w:t xml:space="preserve">  </w:t>
       </w:r>
     </w:p>
     <w:p>
@@ -374,8 +478,100 @@
           <w:sz w:val="20"/>
           <w:szCs w:val="20"/>
         </w:rPr>
-        <w:t>git cat-file -p &lt;sha1&gt;:./file.tex &gt; wherever.tex</w:t>
-      </w:r>
+        <w:t xml:space="preserve">git rev-parse </w:t>
+      </w:r>
+      <w:proofErr w:type="spellStart"/>
+      <w:r>
+        <w:rPr>
+          <w:rFonts w:ascii="Courier New" w:eastAsia="Times New Roman" w:hAnsi="Courier New" w:cs="Courier New"/>
+          <w:sz w:val="20"/>
+          <w:szCs w:val="20"/>
+        </w:rPr>
+        <w:t>branch_name</w:t>
+      </w:r>
+      <w:proofErr w:type="spellEnd"/>
+      <w:r>
+        <w:rPr>
+          <w:rFonts w:ascii="Courier New" w:eastAsia="Times New Roman" w:hAnsi="Courier New" w:cs="Courier New"/>
+          <w:sz w:val="20"/>
+          <w:szCs w:val="20"/>
+        </w:rPr>
+        <w:t xml:space="preserve"> # get the hash code of the branch/</w:t>
+      </w:r>
+      <w:proofErr w:type="spellStart"/>
+      <w:r>
+        <w:rPr>
+          <w:rFonts w:ascii="Courier New" w:eastAsia="Times New Roman" w:hAnsi="Courier New" w:cs="Courier New"/>
+          <w:sz w:val="20"/>
+          <w:szCs w:val="20"/>
+        </w:rPr>
+        <w:t>comit</w:t>
+      </w:r>
+      <w:proofErr w:type="spellEnd"/>
+    </w:p>
+    <w:p>
+      <w:pPr>
+        <w:tabs>
+          <w:tab w:val="left" w:pos="916"/>
+          <w:tab w:val="left" w:pos="1832"/>
+          <w:tab w:val="left" w:pos="2748"/>
+          <w:tab w:val="left" w:pos="3664"/>
+          <w:tab w:val="left" w:pos="4580"/>
+          <w:tab w:val="left" w:pos="5496"/>
+          <w:tab w:val="left" w:pos="6412"/>
+          <w:tab w:val="left" w:pos="7328"/>
+          <w:tab w:val="left" w:pos="8244"/>
+          <w:tab w:val="left" w:pos="9160"/>
+          <w:tab w:val="left" w:pos="10076"/>
+          <w:tab w:val="left" w:pos="10992"/>
+          <w:tab w:val="left" w:pos="11908"/>
+          <w:tab w:val="left" w:pos="12824"/>
+          <w:tab w:val="left" w:pos="13740"/>
+          <w:tab w:val="left" w:pos="14656"/>
+        </w:tabs>
+        <w:spacing w:after="0" w:line="240" w:lineRule="auto"/>
+        <w:rPr>
+          <w:rFonts w:ascii="Courier New" w:eastAsia="Times New Roman" w:hAnsi="Courier New" w:cs="Courier New"/>
+          <w:sz w:val="20"/>
+          <w:szCs w:val="20"/>
+        </w:rPr>
+      </w:pPr>
+      <w:r>
+        <w:rPr>
+          <w:rFonts w:ascii="Courier New" w:eastAsia="Times New Roman" w:hAnsi="Courier New" w:cs="Courier New"/>
+          <w:sz w:val="20"/>
+          <w:szCs w:val="20"/>
+        </w:rPr>
+        <w:t>git cat-file -p &lt;sha1&gt;:./</w:t>
+      </w:r>
+      <w:proofErr w:type="spellStart"/>
+      <w:r>
+        <w:rPr>
+          <w:rFonts w:ascii="Courier New" w:eastAsia="Times New Roman" w:hAnsi="Courier New" w:cs="Courier New"/>
+          <w:sz w:val="20"/>
+          <w:szCs w:val="20"/>
+        </w:rPr>
+        <w:t>file.tex</w:t>
+      </w:r>
+      <w:proofErr w:type="spellEnd"/>
+      <w:r>
+        <w:rPr>
+          <w:rFonts w:ascii="Courier New" w:eastAsia="Times New Roman" w:hAnsi="Courier New" w:cs="Courier New"/>
+          <w:sz w:val="20"/>
+          <w:szCs w:val="20"/>
+        </w:rPr>
+        <w:t xml:space="preserve"> &gt; </w:t>
+      </w:r>
+      <w:proofErr w:type="spellStart"/>
+      <w:r>
+        <w:rPr>
+          <w:rFonts w:ascii="Courier New" w:eastAsia="Times New Roman" w:hAnsi="Courier New" w:cs="Courier New"/>
+          <w:sz w:val="20"/>
+          <w:szCs w:val="20"/>
+        </w:rPr>
+        <w:t>wherever.tex</w:t>
+      </w:r>
+      <w:proofErr w:type="spellEnd"/>
       <w:r>
         <w:rPr>
           <w:rFonts w:ascii="Courier New" w:eastAsia="Times New Roman" w:hAnsi="Courier New" w:cs="Courier New"/>
@@ -737,8 +933,13 @@
     <w:p/>
     <w:p>
       <w:r>
-        <w:t>Use difftool</w:t>
-      </w:r>
+        <w:t xml:space="preserve">Use </w:t>
+      </w:r>
+      <w:proofErr w:type="spellStart"/>
+      <w:r>
+        <w:t>difftool</w:t>
+      </w:r>
+      <w:proofErr w:type="spellEnd"/>
     </w:p>
     <w:p>
       <w:r>
@@ -790,7 +991,23 @@
     </w:p>
     <w:p>
       <w:r>
-        <w:t>git branch -d branch_to_delete  # remove branch only if it is fully merged</w:t>
+        <w:t xml:space="preserve">git branch -d </w:t>
+      </w:r>
+      <w:proofErr w:type="spellStart"/>
+      <w:r>
+        <w:t>branch_to_</w:t>
+      </w:r>
+      <w:proofErr w:type="gramStart"/>
+      <w:r>
+        <w:t>delete</w:t>
+      </w:r>
+      <w:proofErr w:type="spellEnd"/>
+      <w:r>
+        <w:t xml:space="preserve">  #</w:t>
+      </w:r>
+      <w:proofErr w:type="gramEnd"/>
+      <w:r>
+        <w:t xml:space="preserve"> remove branch only if it is fully merged</w:t>
       </w:r>
     </w:p>
     <w:p>
@@ -838,7 +1055,23 @@
     <w:p>
       <w:r>
         <w:lastRenderedPageBreak/>
-        <w:t>Means that the we deleted locally develop/add_indexees but we did not delete the origin version</w:t>
+        <w:t xml:space="preserve">Means that </w:t>
+      </w:r>
+      <w:proofErr w:type="gramStart"/>
+      <w:r>
+        <w:t>the we</w:t>
+      </w:r>
+      <w:proofErr w:type="gramEnd"/>
+      <w:r>
+        <w:t xml:space="preserve"> deleted locally develop/</w:t>
+      </w:r>
+      <w:proofErr w:type="spellStart"/>
+      <w:r>
+        <w:t>add_indexees</w:t>
+      </w:r>
+      <w:proofErr w:type="spellEnd"/>
+      <w:r>
+        <w:t xml:space="preserve"> but we did not delete the origin version</w:t>
       </w:r>
     </w:p>
     <w:p>
@@ -849,7 +1082,15 @@
         <w:t xml:space="preserve">origin </w:t>
       </w:r>
       <w:r>
-        <w:t xml:space="preserve">–delete origin/branch_to_delete </w:t>
+        <w:t>–delete origin/</w:t>
+      </w:r>
+      <w:proofErr w:type="spellStart"/>
+      <w:r>
+        <w:t>branch_to_delete</w:t>
+      </w:r>
+      <w:proofErr w:type="spellEnd"/>
+      <w:r>
+        <w:t xml:space="preserve"> </w:t>
       </w:r>
     </w:p>
     <w:p/>
@@ -860,22 +1101,123 @@
     </w:p>
     <w:p>
       <w:r>
-        <w:t>git branch -m new_name  # on the branch that we want to rename</w:t>
-      </w:r>
-    </w:p>
-    <w:p>
-      <w:r>
-        <w:t>git branch -m old_name new_name  # from another branch that the one to rename</w:t>
-      </w:r>
-    </w:p>
-    <w:p>
-      <w:r>
-        <w:t>git push origin :old_name new_name  # delete the old_name remote branch an push new_name</w:t>
-      </w:r>
-    </w:p>
-    <w:p>
-      <w:r>
-        <w:t>git push origin -u new_name  # reset the upstream branch for the new_name local branch</w:t>
+        <w:t xml:space="preserve">git branch -m </w:t>
+      </w:r>
+      <w:proofErr w:type="spellStart"/>
+      <w:r>
+        <w:t>new_</w:t>
+      </w:r>
+      <w:proofErr w:type="gramStart"/>
+      <w:r>
+        <w:t>name</w:t>
+      </w:r>
+      <w:proofErr w:type="spellEnd"/>
+      <w:r>
+        <w:t xml:space="preserve">  #</w:t>
+      </w:r>
+      <w:proofErr w:type="gramEnd"/>
+      <w:r>
+        <w:t xml:space="preserve"> on the branch that we want to rename</w:t>
+      </w:r>
+    </w:p>
+    <w:p>
+      <w:r>
+        <w:t xml:space="preserve">git branch -m </w:t>
+      </w:r>
+      <w:proofErr w:type="spellStart"/>
+      <w:r>
+        <w:t>old_name</w:t>
+      </w:r>
+      <w:proofErr w:type="spellEnd"/>
+      <w:r>
+        <w:t xml:space="preserve"> </w:t>
+      </w:r>
+      <w:proofErr w:type="spellStart"/>
+      <w:r>
+        <w:t>new_</w:t>
+      </w:r>
+      <w:proofErr w:type="gramStart"/>
+      <w:r>
+        <w:t>name</w:t>
+      </w:r>
+      <w:proofErr w:type="spellEnd"/>
+      <w:r>
+        <w:t xml:space="preserve">  #</w:t>
+      </w:r>
+      <w:proofErr w:type="gramEnd"/>
+      <w:r>
+        <w:t xml:space="preserve"> from another branch that the one to rename</w:t>
+      </w:r>
+    </w:p>
+    <w:p>
+      <w:r>
+        <w:t xml:space="preserve">git push </w:t>
+      </w:r>
+      <w:proofErr w:type="gramStart"/>
+      <w:r>
+        <w:t>origin :</w:t>
+      </w:r>
+      <w:proofErr w:type="spellStart"/>
+      <w:r>
+        <w:t>old</w:t>
+      </w:r>
+      <w:proofErr w:type="gramEnd"/>
+      <w:r>
+        <w:t>_name</w:t>
+      </w:r>
+      <w:proofErr w:type="spellEnd"/>
+      <w:r>
+        <w:t xml:space="preserve"> </w:t>
+      </w:r>
+      <w:proofErr w:type="spellStart"/>
+      <w:r>
+        <w:t>new_name</w:t>
+      </w:r>
+      <w:proofErr w:type="spellEnd"/>
+      <w:r>
+        <w:t xml:space="preserve">  # delete the </w:t>
+      </w:r>
+      <w:proofErr w:type="spellStart"/>
+      <w:r>
+        <w:t>old_name</w:t>
+      </w:r>
+      <w:proofErr w:type="spellEnd"/>
+      <w:r>
+        <w:t xml:space="preserve"> remote branch an push </w:t>
+      </w:r>
+      <w:proofErr w:type="spellStart"/>
+      <w:r>
+        <w:t>new_name</w:t>
+      </w:r>
+      <w:proofErr w:type="spellEnd"/>
+    </w:p>
+    <w:p>
+      <w:r>
+        <w:t xml:space="preserve">git push origin -u </w:t>
+      </w:r>
+      <w:proofErr w:type="spellStart"/>
+      <w:r>
+        <w:t>new_</w:t>
+      </w:r>
+      <w:proofErr w:type="gramStart"/>
+      <w:r>
+        <w:t>name</w:t>
+      </w:r>
+      <w:proofErr w:type="spellEnd"/>
+      <w:r>
+        <w:t xml:space="preserve">  #</w:t>
+      </w:r>
+      <w:proofErr w:type="gramEnd"/>
+      <w:r>
+        <w:t xml:space="preserve"> reset the upstream branch for the </w:t>
+      </w:r>
+      <w:proofErr w:type="spellStart"/>
+      <w:r>
+        <w:t>new_name</w:t>
+      </w:r>
+      <w:proofErr w:type="spellEnd"/>
+      <w:r>
+        <w:t xml:space="preserve"> local branch</w:t>
       </w:r>
     </w:p>
     <w:p/>

</xml_diff>

<commit_message>
Added git, mlflow, conda information.
</commit_message>
<xml_diff>
--- a/Git/git_commands.docx
+++ b/Git/git_commands.docx
@@ -4,13 +4,8 @@
   <w:body>
     <w:p>
       <w:r>
-        <w:t xml:space="preserve">Git useful </w:t>
-      </w:r>
-      <w:proofErr w:type="gramStart"/>
-      <w:r>
-        <w:t>command :</w:t>
-      </w:r>
-      <w:proofErr w:type="gramEnd"/>
+        <w:t>Git useful command :</w:t>
+      </w:r>
     </w:p>
     <w:p>
       <w:r>
@@ -18,41 +13,18 @@
       </w:r>
     </w:p>
     <w:p>
-      <w:proofErr w:type="gramStart"/>
-      <w:r>
-        <w:t>git  checkout</w:t>
-      </w:r>
-      <w:proofErr w:type="gramEnd"/>
-      <w:r>
-        <w:t xml:space="preserve"> –track </w:t>
-      </w:r>
-      <w:proofErr w:type="spellStart"/>
-      <w:r>
-        <w:t>name_of_the_remote_branch</w:t>
-      </w:r>
-      <w:proofErr w:type="spellEnd"/>
-      <w:r>
-        <w:t xml:space="preserve">  # create a tracking branch </w:t>
-      </w:r>
-    </w:p>
-    <w:p>
-      <w:proofErr w:type="gramStart"/>
+      <w:r>
+        <w:t xml:space="preserve">git  checkout –track name_of_the_remote_branch  # create a tracking branch </w:t>
+      </w:r>
+    </w:p>
+    <w:p>
       <w:r>
         <w:t>History :</w:t>
       </w:r>
-      <w:proofErr w:type="gramEnd"/>
-    </w:p>
-    <w:p>
-      <w:r>
-        <w:t>git log --</w:t>
-      </w:r>
-      <w:proofErr w:type="gramStart"/>
-      <w:r>
-        <w:t>patch  -</w:t>
-      </w:r>
-      <w:proofErr w:type="gramEnd"/>
-      <w:r>
-        <w:t xml:space="preserve">2 </w:t>
+    </w:p>
+    <w:p>
+      <w:r>
+        <w:t xml:space="preserve">git log --patch  -2 </w:t>
       </w:r>
       <w:r>
         <w:sym w:font="Wingdings" w:char="F0E0"/>
@@ -80,16 +52,11 @@
     </w:p>
     <w:p>
       <w:r>
-        <w:t xml:space="preserve">git </w:t>
-      </w:r>
-      <w:proofErr w:type="gramStart"/>
-      <w:r>
-        <w:t xml:space="preserve">log </w:t>
+        <w:t xml:space="preserve">git log </w:t>
       </w:r>
       <w:r>
         <w:t xml:space="preserve"> --</w:t>
       </w:r>
-      <w:proofErr w:type="gramEnd"/>
       <w:r>
         <w:t xml:space="preserve">pretty=format:”%h - %an %ad %s” </w:t>
       </w:r>
@@ -154,13 +121,8 @@
         <w:t>--</w:t>
       </w:r>
       <w:r>
-        <w:t>pretty=</w:t>
-      </w:r>
-      <w:proofErr w:type="gramStart"/>
-      <w:r>
-        <w:t>format :</w:t>
-      </w:r>
-      <w:proofErr w:type="gramEnd"/>
+        <w:t>pretty=format :</w:t>
+      </w:r>
       <w:r>
         <w:t>“%h %s”</w:t>
       </w:r>
@@ -310,33 +272,12 @@
     </w:p>
     <w:p>
       <w:r>
-        <w:t xml:space="preserve">git fetch </w:t>
-      </w:r>
-      <w:proofErr w:type="spellStart"/>
-      <w:r>
-        <w:t>remote_branch</w:t>
-      </w:r>
-      <w:proofErr w:type="spellEnd"/>
-    </w:p>
-    <w:p>
-      <w:r>
-        <w:t xml:space="preserve">git diff </w:t>
-      </w:r>
-      <w:proofErr w:type="spellStart"/>
-      <w:r>
-        <w:t>local_branch</w:t>
-      </w:r>
-      <w:proofErr w:type="spellEnd"/>
-      <w:r>
-        <w:t xml:space="preserve"> </w:t>
-      </w:r>
-      <w:proofErr w:type="spellStart"/>
-      <w:r>
-        <w:t>remote_branch</w:t>
-      </w:r>
-      <w:proofErr w:type="spellEnd"/>
-      <w:r>
-        <w:t xml:space="preserve"> </w:t>
+        <w:t>git fetch remote_branch</w:t>
+      </w:r>
+    </w:p>
+    <w:p>
+      <w:r>
+        <w:t xml:space="preserve">git diff local_branch remote_branch </w:t>
       </w:r>
       <w:r>
         <w:t>–</w:t>
@@ -350,34 +291,13 @@
         <w:pStyle w:val="Heading2"/>
       </w:pPr>
       <w:r>
-        <w:t xml:space="preserve">Compare file </w:t>
-      </w:r>
-      <w:proofErr w:type="spellStart"/>
-      <w:r>
-        <w:t>unstaged</w:t>
-      </w:r>
-      <w:proofErr w:type="spellEnd"/>
-      <w:r>
-        <w:t xml:space="preserve"> file against the last committed files</w:t>
-      </w:r>
-    </w:p>
-    <w:p>
-      <w:r>
-        <w:t xml:space="preserve">git </w:t>
-      </w:r>
-      <w:proofErr w:type="spellStart"/>
-      <w:r>
-        <w:t>difftool</w:t>
-      </w:r>
-      <w:proofErr w:type="spellEnd"/>
-      <w:r>
-        <w:t xml:space="preserve"> HEAD --</w:t>
-      </w:r>
-      <w:proofErr w:type="spellStart"/>
-      <w:r>
-        <w:t>file_path</w:t>
-      </w:r>
-      <w:proofErr w:type="spellEnd"/>
+        <w:t>Compare file unstaged file against the last committed files</w:t>
+      </w:r>
+    </w:p>
+    <w:p>
+      <w:r>
+        <w:t>git difftool HEAD --file_path</w:t>
+      </w:r>
     </w:p>
     <w:p>
       <w:r>
@@ -386,15 +306,7 @@
     </w:p>
     <w:p>
       <w:r>
-        <w:t xml:space="preserve">git </w:t>
-      </w:r>
-      <w:proofErr w:type="spellStart"/>
-      <w:r>
-        <w:t>difftool</w:t>
-      </w:r>
-      <w:proofErr w:type="spellEnd"/>
-      <w:r>
-        <w:t xml:space="preserve"> HEAD: path_file_1 path_file_2</w:t>
+        <w:t>git difftool HEAD: path_file_1 path_file_2</w:t>
       </w:r>
     </w:p>
     <w:p>
@@ -402,15 +314,7 @@
         <w:pStyle w:val="Heading2"/>
       </w:pPr>
       <w:r>
-        <w:t xml:space="preserve">Observer </w:t>
-      </w:r>
-      <w:proofErr w:type="spellStart"/>
-      <w:r>
-        <w:t>unstaged</w:t>
-      </w:r>
-      <w:proofErr w:type="spellEnd"/>
-      <w:r>
-        <w:t xml:space="preserve"> files</w:t>
+        <w:t>Observer unstaged files</w:t>
       </w:r>
     </w:p>
     <w:p>
@@ -434,15 +338,7 @@
         <w:pStyle w:val="Heading2"/>
       </w:pPr>
       <w:r>
-        <w:t>Read the version of a given commit/</w:t>
-      </w:r>
-      <w:proofErr w:type="gramStart"/>
-      <w:r>
-        <w:t>branch :</w:t>
-      </w:r>
-      <w:proofErr w:type="gramEnd"/>
-      <w:r>
-        <w:t xml:space="preserve">  </w:t>
+        <w:t xml:space="preserve">Read the version of a given commit/branch :  </w:t>
       </w:r>
     </w:p>
     <w:p>
@@ -480,34 +376,14 @@
         </w:rPr>
         <w:t xml:space="preserve">git rev-parse </w:t>
       </w:r>
-      <w:proofErr w:type="spellStart"/>
       <w:r>
         <w:rPr>
           <w:rFonts w:ascii="Courier New" w:eastAsia="Times New Roman" w:hAnsi="Courier New" w:cs="Courier New"/>
           <w:sz w:val="20"/>
           <w:szCs w:val="20"/>
         </w:rPr>
-        <w:t>branch_name</w:t>
-      </w:r>
-      <w:proofErr w:type="spellEnd"/>
-      <w:r>
-        <w:rPr>
-          <w:rFonts w:ascii="Courier New" w:eastAsia="Times New Roman" w:hAnsi="Courier New" w:cs="Courier New"/>
-          <w:sz w:val="20"/>
-          <w:szCs w:val="20"/>
-        </w:rPr>
-        <w:t xml:space="preserve"> # get the hash code of the branch/</w:t>
-      </w:r>
-      <w:proofErr w:type="spellStart"/>
-      <w:r>
-        <w:rPr>
-          <w:rFonts w:ascii="Courier New" w:eastAsia="Times New Roman" w:hAnsi="Courier New" w:cs="Courier New"/>
-          <w:sz w:val="20"/>
-          <w:szCs w:val="20"/>
-        </w:rPr>
-        <w:t>comit</w:t>
-      </w:r>
-      <w:proofErr w:type="spellEnd"/>
+        <w:t>branch_name # get the hash code of the branch/comit</w:t>
+      </w:r>
     </w:p>
     <w:p>
       <w:pPr>
@@ -542,36 +418,8 @@
           <w:sz w:val="20"/>
           <w:szCs w:val="20"/>
         </w:rPr>
-        <w:t>git cat-file -p &lt;sha1&gt;:./</w:t>
-      </w:r>
-      <w:proofErr w:type="spellStart"/>
-      <w:r>
-        <w:rPr>
-          <w:rFonts w:ascii="Courier New" w:eastAsia="Times New Roman" w:hAnsi="Courier New" w:cs="Courier New"/>
-          <w:sz w:val="20"/>
-          <w:szCs w:val="20"/>
-        </w:rPr>
-        <w:t>file.tex</w:t>
-      </w:r>
-      <w:proofErr w:type="spellEnd"/>
-      <w:r>
-        <w:rPr>
-          <w:rFonts w:ascii="Courier New" w:eastAsia="Times New Roman" w:hAnsi="Courier New" w:cs="Courier New"/>
-          <w:sz w:val="20"/>
-          <w:szCs w:val="20"/>
-        </w:rPr>
-        <w:t xml:space="preserve"> &gt; </w:t>
-      </w:r>
-      <w:proofErr w:type="spellStart"/>
-      <w:r>
-        <w:rPr>
-          <w:rFonts w:ascii="Courier New" w:eastAsia="Times New Roman" w:hAnsi="Courier New" w:cs="Courier New"/>
-          <w:sz w:val="20"/>
-          <w:szCs w:val="20"/>
-        </w:rPr>
-        <w:t>wherever.tex</w:t>
-      </w:r>
-      <w:proofErr w:type="spellEnd"/>
+        <w:t>git cat-file -p &lt;sha1&gt;:./file.tex &gt; wherever.tex</w:t>
+      </w:r>
       <w:r>
         <w:rPr>
           <w:rFonts w:ascii="Courier New" w:eastAsia="Times New Roman" w:hAnsi="Courier New" w:cs="Courier New"/>
@@ -933,13 +781,8 @@
     <w:p/>
     <w:p>
       <w:r>
-        <w:t xml:space="preserve">Use </w:t>
-      </w:r>
-      <w:proofErr w:type="spellStart"/>
-      <w:r>
-        <w:t>difftool</w:t>
-      </w:r>
-      <w:proofErr w:type="spellEnd"/>
+        <w:t>Use difftool</w:t>
+      </w:r>
     </w:p>
     <w:p>
       <w:r>
@@ -986,28 +829,23 @@
     <w:p/>
     <w:p>
       <w:r>
+        <w:t>Remove added file before committing</w:t>
+      </w:r>
+    </w:p>
+    <w:p>
+      <w:r>
+        <w:t>git reset &lt;file_name&gt;</w:t>
+      </w:r>
+    </w:p>
+    <w:p/>
+    <w:p>
+      <w:r>
         <w:t xml:space="preserve">Remove branch </w:t>
       </w:r>
     </w:p>
     <w:p>
       <w:r>
-        <w:t xml:space="preserve">git branch -d </w:t>
-      </w:r>
-      <w:proofErr w:type="spellStart"/>
-      <w:r>
-        <w:t>branch_to_</w:t>
-      </w:r>
-      <w:proofErr w:type="gramStart"/>
-      <w:r>
-        <w:t>delete</w:t>
-      </w:r>
-      <w:proofErr w:type="spellEnd"/>
-      <w:r>
-        <w:t xml:space="preserve">  #</w:t>
-      </w:r>
-      <w:proofErr w:type="gramEnd"/>
-      <w:r>
-        <w:t xml:space="preserve"> remove branch only if it is fully merged</w:t>
+        <w:t>git branch -d branch_to_delete  # remove branch only if it is fully merged</w:t>
       </w:r>
     </w:p>
     <w:p>
@@ -1015,6 +853,7 @@
         <w:rPr>
           <w:noProof/>
         </w:rPr>
+        <w:lastRenderedPageBreak/>
         <w:drawing>
           <wp:inline distT="0" distB="0" distL="0" distR="0" wp14:anchorId="16863147" wp14:editId="351D32CE">
             <wp:extent cx="5418290" cy="784928"/>
@@ -1054,181 +893,157 @@
     </w:p>
     <w:p>
       <w:r>
+        <w:t>Means that the we deleted locally develop/add_indexees but we did not delete the origin version</w:t>
+      </w:r>
+    </w:p>
+    <w:p>
+      <w:r>
+        <w:t xml:space="preserve">git push </w:t>
+      </w:r>
+      <w:r>
+        <w:t xml:space="preserve">origin </w:t>
+      </w:r>
+      <w:r>
+        <w:t>–delete branch_</w:t>
+      </w:r>
+      <w:r>
+        <w:t>name</w:t>
+      </w:r>
+    </w:p>
+    <w:p/>
+    <w:p>
+      <w:r>
+        <w:t>Rename Branch</w:t>
+      </w:r>
+    </w:p>
+    <w:p>
+      <w:r>
+        <w:t>git branch -m new_name  # on the branch that we want to rename</w:t>
+      </w:r>
+    </w:p>
+    <w:p>
+      <w:r>
+        <w:t>git branch -m old_name new_name  # from another branch that the one to rename</w:t>
+      </w:r>
+    </w:p>
+    <w:p>
+      <w:r>
+        <w:t>git push origin :old_name new_name  # delete the old_name remote branch an push new_name</w:t>
+      </w:r>
+    </w:p>
+    <w:p>
+      <w:r>
+        <w:t>git push origin -u new_name  # reset the upstream branch for the new_name local branch</w:t>
+      </w:r>
+    </w:p>
+    <w:p/>
+    <w:p>
+      <w:r>
+        <w:t xml:space="preserve">Upload a given branch </w:t>
+      </w:r>
+    </w:p>
+    <w:p>
+      <w:r>
+        <w:t>git push –set-upstream origin dev</w:t>
+      </w:r>
+    </w:p>
+    <w:p/>
+    <w:p>
+      <w:r>
+        <w:t>Stashing</w:t>
+      </w:r>
+    </w:p>
+    <w:p>
+      <w:r>
+        <w:t>git stash</w:t>
+      </w:r>
+    </w:p>
+    <w:p>
+      <w:r>
+        <w:t>git stash list # to access to the stash list</w:t>
+      </w:r>
+    </w:p>
+    <w:p>
+      <w:r>
+        <w:t xml:space="preserve">git stash apply # apply the more recent stash </w:t>
+      </w:r>
+      <w:r>
+        <w:t>(stash@{0})</w:t>
+      </w:r>
+    </w:p>
+    <w:p>
+      <w:r>
+        <w:t xml:space="preserve">git stash apply stash@{2} </w:t>
+      </w:r>
+      <w:r>
+        <w:t xml:space="preserve"># </w:t>
+      </w:r>
+      <w:r>
+        <w:t>apply the third more recent stas</w:t>
+      </w:r>
+      <w:r>
+        <w:t>h</w:t>
+      </w:r>
+    </w:p>
+    <w:p>
+      <w:r>
+        <w:t>git stash drop stash@{1} # remove the second more recent stash</w:t>
+      </w:r>
+    </w:p>
+    <w:p/>
+    <w:p>
+      <w:r>
+        <w:t>Git Credential</w:t>
+      </w:r>
+    </w:p>
+    <w:p>
+      <w:r>
+        <w:t>Windows:</w:t>
+      </w:r>
+    </w:p>
+    <w:p>
+      <w:r>
         <w:lastRenderedPageBreak/>
-        <w:t xml:space="preserve">Means that </w:t>
-      </w:r>
-      <w:proofErr w:type="gramStart"/>
-      <w:r>
-        <w:t>the we</w:t>
-      </w:r>
-      <w:proofErr w:type="gramEnd"/>
-      <w:r>
-        <w:t xml:space="preserve"> deleted locally develop/</w:t>
-      </w:r>
-      <w:proofErr w:type="spellStart"/>
-      <w:r>
-        <w:t>add_indexees</w:t>
-      </w:r>
-      <w:proofErr w:type="spellEnd"/>
-      <w:r>
-        <w:t xml:space="preserve"> but we did not delete the origin version</w:t>
-      </w:r>
-    </w:p>
-    <w:p>
-      <w:r>
-        <w:t xml:space="preserve">git push </w:t>
-      </w:r>
-      <w:r>
-        <w:t xml:space="preserve">origin </w:t>
-      </w:r>
-      <w:r>
-        <w:t>–delete origin/</w:t>
-      </w:r>
-      <w:proofErr w:type="spellStart"/>
-      <w:r>
-        <w:t>branch_to_delete</w:t>
-      </w:r>
-      <w:proofErr w:type="spellEnd"/>
-      <w:r>
-        <w:t xml:space="preserve"> </w:t>
-      </w:r>
-    </w:p>
-    <w:p/>
-    <w:p>
-      <w:r>
-        <w:t>Rename Branch</w:t>
-      </w:r>
-    </w:p>
-    <w:p>
-      <w:r>
-        <w:t xml:space="preserve">git branch -m </w:t>
-      </w:r>
-      <w:proofErr w:type="spellStart"/>
-      <w:r>
-        <w:t>new_</w:t>
-      </w:r>
-      <w:proofErr w:type="gramStart"/>
-      <w:r>
-        <w:t>name</w:t>
-      </w:r>
-      <w:proofErr w:type="spellEnd"/>
-      <w:r>
-        <w:t xml:space="preserve">  #</w:t>
-      </w:r>
-      <w:proofErr w:type="gramEnd"/>
-      <w:r>
-        <w:t xml:space="preserve"> on the branch that we want to rename</w:t>
-      </w:r>
-    </w:p>
-    <w:p>
-      <w:r>
-        <w:t xml:space="preserve">git branch -m </w:t>
-      </w:r>
-      <w:proofErr w:type="spellStart"/>
-      <w:r>
-        <w:t>old_name</w:t>
-      </w:r>
-      <w:proofErr w:type="spellEnd"/>
-      <w:r>
-        <w:t xml:space="preserve"> </w:t>
-      </w:r>
-      <w:proofErr w:type="spellStart"/>
-      <w:r>
-        <w:t>new_</w:t>
-      </w:r>
-      <w:proofErr w:type="gramStart"/>
-      <w:r>
-        <w:t>name</w:t>
-      </w:r>
-      <w:proofErr w:type="spellEnd"/>
-      <w:r>
-        <w:t xml:space="preserve">  #</w:t>
-      </w:r>
-      <w:proofErr w:type="gramEnd"/>
-      <w:r>
-        <w:t xml:space="preserve"> from another branch that the one to rename</w:t>
-      </w:r>
-    </w:p>
-    <w:p>
-      <w:r>
-        <w:t xml:space="preserve">git push </w:t>
-      </w:r>
-      <w:proofErr w:type="gramStart"/>
-      <w:r>
-        <w:t>origin :</w:t>
-      </w:r>
-      <w:proofErr w:type="spellStart"/>
-      <w:r>
-        <w:t>old</w:t>
-      </w:r>
-      <w:proofErr w:type="gramEnd"/>
-      <w:r>
-        <w:t>_name</w:t>
-      </w:r>
-      <w:proofErr w:type="spellEnd"/>
-      <w:r>
-        <w:t xml:space="preserve"> </w:t>
-      </w:r>
-      <w:proofErr w:type="spellStart"/>
-      <w:r>
-        <w:t>new_name</w:t>
-      </w:r>
-      <w:proofErr w:type="spellEnd"/>
-      <w:r>
-        <w:t xml:space="preserve">  # delete the </w:t>
-      </w:r>
-      <w:proofErr w:type="spellStart"/>
-      <w:r>
-        <w:t>old_name</w:t>
-      </w:r>
-      <w:proofErr w:type="spellEnd"/>
-      <w:r>
-        <w:t xml:space="preserve"> remote branch an push </w:t>
-      </w:r>
-      <w:proofErr w:type="spellStart"/>
-      <w:r>
-        <w:t>new_name</w:t>
-      </w:r>
-      <w:proofErr w:type="spellEnd"/>
-    </w:p>
-    <w:p>
-      <w:r>
-        <w:t xml:space="preserve">git push origin -u </w:t>
-      </w:r>
-      <w:proofErr w:type="spellStart"/>
-      <w:r>
-        <w:t>new_</w:t>
-      </w:r>
-      <w:proofErr w:type="gramStart"/>
-      <w:r>
-        <w:t>name</w:t>
-      </w:r>
-      <w:proofErr w:type="spellEnd"/>
-      <w:r>
-        <w:t xml:space="preserve">  #</w:t>
-      </w:r>
-      <w:proofErr w:type="gramEnd"/>
-      <w:r>
-        <w:t xml:space="preserve"> reset the upstream branch for the </w:t>
-      </w:r>
-      <w:proofErr w:type="spellStart"/>
-      <w:r>
-        <w:t>new_name</w:t>
-      </w:r>
-      <w:proofErr w:type="spellEnd"/>
-      <w:r>
-        <w:t xml:space="preserve"> local branch</w:t>
-      </w:r>
-    </w:p>
-    <w:p/>
-    <w:p>
-      <w:r>
-        <w:t xml:space="preserve">Upload a given branch </w:t>
-      </w:r>
-    </w:p>
-    <w:p>
-      <w:r>
-        <w:t>git push –set-upstream origin dev</w:t>
+        <w:drawing>
+          <wp:inline distT="0" distB="0" distL="0" distR="0" wp14:anchorId="2A927494" wp14:editId="3A8331FD">
+            <wp:extent cx="4752474" cy="2704747"/>
+            <wp:effectExtent l="0" t="0" r="0" b="635"/>
+            <wp:docPr id="8" name="Picture 8"/>
+            <wp:cNvGraphicFramePr>
+              <a:graphicFrameLocks xmlns:a="http://schemas.openxmlformats.org/drawingml/2006/main" noChangeAspect="1"/>
+            </wp:cNvGraphicFramePr>
+            <a:graphic xmlns:a="http://schemas.openxmlformats.org/drawingml/2006/main">
+              <a:graphicData uri="http://schemas.openxmlformats.org/drawingml/2006/picture">
+                <pic:pic xmlns:pic="http://schemas.openxmlformats.org/drawingml/2006/picture">
+                  <pic:nvPicPr>
+                    <pic:cNvPr id="1" name=""/>
+                    <pic:cNvPicPr/>
+                  </pic:nvPicPr>
+                  <pic:blipFill>
+                    <a:blip r:embed="rId16"/>
+                    <a:stretch>
+                      <a:fillRect/>
+                    </a:stretch>
+                  </pic:blipFill>
+                  <pic:spPr>
+                    <a:xfrm>
+                      <a:off x="0" y="0"/>
+                      <a:ext cx="4762666" cy="2710548"/>
+                    </a:xfrm>
+                    <a:prstGeom prst="rect">
+                      <a:avLst/>
+                    </a:prstGeom>
+                  </pic:spPr>
+                </pic:pic>
+              </a:graphicData>
+            </a:graphic>
+          </wp:inline>
+        </w:drawing>
+      </w:r>
+    </w:p>
+    <w:p>
+      <w:r>
+        <w:t>Then choose a Generic Credential and edit it then enter Token</w:t>
       </w:r>
     </w:p>
     <w:sectPr>

</xml_diff>